<commit_message>
doc: add justification in project
doc: add justification in project

doc: add justification in project

doc: add justification in project
</commit_message>
<xml_diff>
--- a/docs/Template+–+Justification+des+choix+technique.docx
+++ b/docs/Template+–+Justification+des+choix+technique.docx
@@ -50,7 +50,16 @@
         <w:t xml:space="preserve"> </w:t>
       </w:r>
       <w:r>
-        <w:t>13/01/2026</w:t>
+        <w:t>18</w:t>
+      </w:r>
+      <w:r>
+        <w:t>/0</w:t>
+      </w:r>
+      <w:r>
+        <w:t>2</w:t>
+      </w:r>
+      <w:r>
+        <w:t>/2026</w:t>
       </w:r>
     </w:p>
     <w:p>
@@ -243,21 +252,7 @@
                 <w:rFonts w:ascii="Montserrat" w:eastAsia="Montserrat" w:hAnsi="Montserrat" w:cs="Montserrat"/>
                 <w:color w:val="000000"/>
               </w:rPr>
-              <w:t xml:space="preserve">1.1 Objectifs du </w:t>
-            </w:r>
-            <w:r>
-              <w:rPr>
-                <w:rFonts w:ascii="Montserrat" w:eastAsia="Montserrat" w:hAnsi="Montserrat" w:cs="Montserrat"/>
-                <w:color w:val="000000"/>
-              </w:rPr>
-              <w:t>p</w:t>
-            </w:r>
-            <w:r>
-              <w:rPr>
-                <w:rFonts w:ascii="Montserrat" w:eastAsia="Montserrat" w:hAnsi="Montserrat" w:cs="Montserrat"/>
-                <w:color w:val="000000"/>
-              </w:rPr>
-              <w:t>rojet</w:t>
+              <w:t>1.1 Objectifs du projet</w:t>
             </w:r>
             <w:r>
               <w:rPr>
@@ -3331,6 +3326,17 @@
     </w:p>
     <w:p>
       <w:pPr>
+        <w:ind w:left="720"/>
+        <w:rPr>
+          <w:i/>
+          <w:iCs/>
+          <w:color w:val="666666"/>
+          <w:lang w:val="fr-FR"/>
+        </w:rPr>
+      </w:pPr>
+    </w:p>
+    <w:p>
+      <w:pPr>
         <w:numPr>
           <w:ilvl w:val="0"/>
           <w:numId w:val="11"/>
@@ -3342,6 +3348,55 @@
           <w:lang w:val="fr-FR"/>
         </w:rPr>
       </w:pPr>
+      <w:r>
+        <w:rPr>
+          <w:i/>
+          <w:iCs/>
+          <w:color w:val="666666"/>
+          <w:lang w:val="fr-FR"/>
+        </w:rPr>
+        <w:t xml:space="preserve">Séparation </w:t>
+      </w:r>
+      <w:proofErr w:type="spellStart"/>
+      <w:r>
+        <w:rPr>
+          <w:i/>
+          <w:iCs/>
+          <w:color w:val="666666"/>
+          <w:lang w:val="fr-FR"/>
+        </w:rPr>
+        <w:t>front-end</w:t>
+      </w:r>
+      <w:proofErr w:type="spellEnd"/>
+      <w:r>
+        <w:rPr>
+          <w:i/>
+          <w:iCs/>
+          <w:color w:val="666666"/>
+          <w:lang w:val="fr-FR"/>
+        </w:rPr>
+        <w:t xml:space="preserve"> / </w:t>
+      </w:r>
+      <w:proofErr w:type="spellStart"/>
+      <w:r>
+        <w:rPr>
+          <w:i/>
+          <w:iCs/>
+          <w:color w:val="666666"/>
+          <w:lang w:val="fr-FR"/>
+        </w:rPr>
+        <w:t>back-end</w:t>
+      </w:r>
+      <w:proofErr w:type="spellEnd"/>
+      <w:r>
+        <w:rPr>
+          <w:i/>
+          <w:iCs/>
+          <w:color w:val="666666"/>
+          <w:lang w:val="fr-FR"/>
+        </w:rPr>
+        <w:t xml:space="preserve"> avec API REST dédiée.</w:t>
+      </w:r>
     </w:p>
     <w:p>
       <w:pPr>
@@ -3363,47 +3418,7 @@
           <w:color w:val="666666"/>
           <w:lang w:val="fr-FR"/>
         </w:rPr>
-        <w:t xml:space="preserve">- Séparation </w:t>
-      </w:r>
-      <w:proofErr w:type="spellStart"/>
-      <w:r>
-        <w:rPr>
-          <w:i/>
-          <w:iCs/>
-          <w:color w:val="666666"/>
-          <w:lang w:val="fr-FR"/>
-        </w:rPr>
-        <w:t>front-end</w:t>
-      </w:r>
-      <w:proofErr w:type="spellEnd"/>
-      <w:r>
-        <w:rPr>
-          <w:i/>
-          <w:iCs/>
-          <w:color w:val="666666"/>
-          <w:lang w:val="fr-FR"/>
-        </w:rPr>
-        <w:t xml:space="preserve"> / </w:t>
-      </w:r>
-      <w:proofErr w:type="spellStart"/>
-      <w:r>
-        <w:rPr>
-          <w:i/>
-          <w:iCs/>
-          <w:color w:val="666666"/>
-          <w:lang w:val="fr-FR"/>
-        </w:rPr>
-        <w:t>back-end</w:t>
-      </w:r>
-      <w:proofErr w:type="spellEnd"/>
-      <w:r>
-        <w:rPr>
-          <w:i/>
-          <w:iCs/>
-          <w:color w:val="666666"/>
-          <w:lang w:val="fr-FR"/>
-        </w:rPr>
-        <w:t xml:space="preserve"> avec API REST dédiée.</w:t>
+        <w:t>Sécurisation des échanges via JWT.</w:t>
       </w:r>
     </w:p>
     <w:p>
@@ -3426,7 +3441,27 @@
           <w:color w:val="666666"/>
           <w:lang w:val="fr-FR"/>
         </w:rPr>
-        <w:t>- Sécurisation des échanges via JWT.</w:t>
+        <w:t xml:space="preserve"> Respect des principes SOLID côté </w:t>
+      </w:r>
+      <w:proofErr w:type="spellStart"/>
+      <w:r>
+        <w:rPr>
+          <w:i/>
+          <w:iCs/>
+          <w:color w:val="666666"/>
+          <w:lang w:val="fr-FR"/>
+        </w:rPr>
+        <w:t>back-end</w:t>
+      </w:r>
+      <w:proofErr w:type="spellEnd"/>
+      <w:r>
+        <w:rPr>
+          <w:i/>
+          <w:iCs/>
+          <w:color w:val="666666"/>
+          <w:lang w:val="fr-FR"/>
+        </w:rPr>
+        <w:t>.</w:t>
       </w:r>
     </w:p>
     <w:p>
@@ -3449,7 +3484,7 @@
           <w:color w:val="666666"/>
           <w:lang w:val="fr-FR"/>
         </w:rPr>
-        <w:t xml:space="preserve">- Respect des principes SOLID côté </w:t>
+        <w:t xml:space="preserve">Utilisation obligatoire de Java / Spring pour le </w:t>
       </w:r>
       <w:proofErr w:type="spellStart"/>
       <w:r>
@@ -3492,7 +3527,7 @@
           <w:color w:val="666666"/>
           <w:lang w:val="fr-FR"/>
         </w:rPr>
-        <w:t xml:space="preserve">- Utilisation obligatoire de Java / Spring pour le </w:t>
+        <w:t xml:space="preserve">Utilisation de </w:t>
       </w:r>
       <w:proofErr w:type="spellStart"/>
       <w:r>
@@ -3502,7 +3537,47 @@
           <w:color w:val="666666"/>
           <w:lang w:val="fr-FR"/>
         </w:rPr>
-        <w:t>back-end</w:t>
+        <w:t>TypeScript</w:t>
+      </w:r>
+      <w:proofErr w:type="spellEnd"/>
+      <w:r>
+        <w:rPr>
+          <w:i/>
+          <w:iCs/>
+          <w:color w:val="666666"/>
+          <w:lang w:val="fr-FR"/>
+        </w:rPr>
+        <w:t xml:space="preserve"> / </w:t>
+      </w:r>
+      <w:proofErr w:type="spellStart"/>
+      <w:r>
+        <w:rPr>
+          <w:i/>
+          <w:iCs/>
+          <w:color w:val="666666"/>
+          <w:lang w:val="fr-FR"/>
+        </w:rPr>
+        <w:t>Angular</w:t>
+      </w:r>
+      <w:proofErr w:type="spellEnd"/>
+      <w:r>
+        <w:rPr>
+          <w:i/>
+          <w:iCs/>
+          <w:color w:val="666666"/>
+          <w:lang w:val="fr-FR"/>
+        </w:rPr>
+        <w:t xml:space="preserve"> pour le </w:t>
+      </w:r>
+      <w:proofErr w:type="spellStart"/>
+      <w:r>
+        <w:rPr>
+          <w:i/>
+          <w:iCs/>
+          <w:color w:val="666666"/>
+          <w:lang w:val="fr-FR"/>
+        </w:rPr>
+        <w:t>front-end</w:t>
       </w:r>
       <w:proofErr w:type="spellEnd"/>
       <w:r>
@@ -3535,67 +3610,7 @@
           <w:color w:val="666666"/>
           <w:lang w:val="fr-FR"/>
         </w:rPr>
-        <w:t xml:space="preserve">- Utilisation de </w:t>
-      </w:r>
-      <w:proofErr w:type="spellStart"/>
-      <w:r>
-        <w:rPr>
-          <w:i/>
-          <w:iCs/>
-          <w:color w:val="666666"/>
-          <w:lang w:val="fr-FR"/>
-        </w:rPr>
-        <w:t>TypeScript</w:t>
-      </w:r>
-      <w:proofErr w:type="spellEnd"/>
-      <w:r>
-        <w:rPr>
-          <w:i/>
-          <w:iCs/>
-          <w:color w:val="666666"/>
-          <w:lang w:val="fr-FR"/>
-        </w:rPr>
-        <w:t xml:space="preserve"> / </w:t>
-      </w:r>
-      <w:proofErr w:type="spellStart"/>
-      <w:r>
-        <w:rPr>
-          <w:i/>
-          <w:iCs/>
-          <w:color w:val="666666"/>
-          <w:lang w:val="fr-FR"/>
-        </w:rPr>
-        <w:t>Angular</w:t>
-      </w:r>
-      <w:proofErr w:type="spellEnd"/>
-      <w:r>
-        <w:rPr>
-          <w:i/>
-          <w:iCs/>
-          <w:color w:val="666666"/>
-          <w:lang w:val="fr-FR"/>
-        </w:rPr>
-        <w:t xml:space="preserve"> pour le </w:t>
-      </w:r>
-      <w:proofErr w:type="spellStart"/>
-      <w:r>
-        <w:rPr>
-          <w:i/>
-          <w:iCs/>
-          <w:color w:val="666666"/>
-          <w:lang w:val="fr-FR"/>
-        </w:rPr>
-        <w:t>front-end</w:t>
-      </w:r>
-      <w:proofErr w:type="spellEnd"/>
-      <w:r>
-        <w:rPr>
-          <w:i/>
-          <w:iCs/>
-          <w:color w:val="666666"/>
-          <w:lang w:val="fr-FR"/>
-        </w:rPr>
-        <w:t>.</w:t>
+        <w:t>Repository Git unique regroupant les deux parties du projet.</w:t>
       </w:r>
     </w:p>
     <w:p>
@@ -3618,55 +3633,8 @@
           <w:color w:val="666666"/>
           <w:lang w:val="fr-FR"/>
         </w:rPr>
-        <w:t>- Repository Git unique regroupant les deux parties du projet.</w:t>
-      </w:r>
-    </w:p>
-    <w:p>
-      <w:pPr>
-        <w:numPr>
-          <w:ilvl w:val="0"/>
-          <w:numId w:val="11"/>
-        </w:numPr>
-        <w:rPr>
-          <w:i/>
-          <w:iCs/>
-          <w:color w:val="666666"/>
-          <w:lang w:val="fr-FR"/>
-        </w:rPr>
-      </w:pPr>
-    </w:p>
-    <w:p>
-      <w:pPr>
-        <w:numPr>
-          <w:ilvl w:val="0"/>
-          <w:numId w:val="11"/>
-        </w:numPr>
-        <w:rPr>
-          <w:i/>
-          <w:iCs/>
-          <w:color w:val="666666"/>
-          <w:lang w:val="fr-FR"/>
-        </w:rPr>
-      </w:pPr>
-      <w:r>
-        <w:rPr>
-          <w:i/>
-          <w:iCs/>
-          <w:color w:val="666666"/>
-          <w:lang w:val="fr-FR"/>
-        </w:rPr>
         <w:t>Ce découplage permet une meilleure maintenabilité, une évolutivité facilitée et une séparation claire des responsabilités.</w:t>
       </w:r>
-    </w:p>
-    <w:p>
-      <w:pPr>
-        <w:rPr>
-          <w:i/>
-          <w:iCs/>
-          <w:color w:val="666666"/>
-          <w:lang w:val="fr-FR"/>
-        </w:rPr>
-      </w:pPr>
     </w:p>
     <w:p/>
     <w:p>
@@ -4077,7 +4045,7 @@
                 <w:iCs/>
                 <w:color w:val="666666"/>
               </w:rPr>
-              <w:t xml:space="preserve">Framework recommandé par ORION, adapté aux applications métiers, respect des bonnes </w:t>
+              <w:t xml:space="preserve">Framework recommandé par ORION, adapté aux applications métiers, respect des bonnes pratiques et </w:t>
             </w:r>
             <w:r>
               <w:rPr>
@@ -4086,7 +4054,7 @@
                 <w:color w:val="666666"/>
               </w:rPr>
               <w:lastRenderedPageBreak/>
-              <w:t>pratiques et cohérence avec les maquettes UX</w:t>
+              <w:t>cohérence avec les maquettes UX</w:t>
             </w:r>
           </w:p>
           <w:p>
@@ -5524,7 +5492,6 @@
                 <w:iCs/>
                 <w:color w:val="666666"/>
               </w:rPr>
-              <w:lastRenderedPageBreak/>
               <w:t>Spring Data JPA</w:t>
             </w:r>
           </w:p>
@@ -5638,7 +5605,16 @@
                 <w:iCs/>
                 <w:color w:val="666666"/>
               </w:rPr>
-              <w:t>Simplifier les interactions avec la base de données</w:t>
+              <w:t xml:space="preserve">Simplifier les interactions avec </w:t>
+            </w:r>
+            <w:r>
+              <w:rPr>
+                <w:i/>
+                <w:iCs/>
+                <w:color w:val="666666"/>
+              </w:rPr>
+              <w:lastRenderedPageBreak/>
+              <w:t>la base de données</w:t>
             </w:r>
           </w:p>
         </w:tc>
@@ -5672,6 +5648,7 @@
                 <w:iCs/>
                 <w:color w:val="666666"/>
               </w:rPr>
+              <w:lastRenderedPageBreak/>
               <w:t xml:space="preserve">Réduction du code </w:t>
             </w:r>
             <w:proofErr w:type="spellStart"/>
@@ -5690,7 +5667,16 @@
                 <w:iCs/>
                 <w:color w:val="666666"/>
               </w:rPr>
-              <w:t xml:space="preserve"> et intégration native avec Spring Boot</w:t>
+              <w:t xml:space="preserve"> et intégration </w:t>
+            </w:r>
+            <w:r>
+              <w:rPr>
+                <w:i/>
+                <w:iCs/>
+                <w:color w:val="666666"/>
+              </w:rPr>
+              <w:lastRenderedPageBreak/>
+              <w:t>native avec Spring Boot</w:t>
             </w:r>
           </w:p>
         </w:tc>
@@ -5729,6 +5715,7 @@
                 <w:iCs/>
                 <w:color w:val="666666"/>
               </w:rPr>
+              <w:lastRenderedPageBreak/>
               <w:t>MySQL</w:t>
             </w:r>
           </w:p>
@@ -7575,7 +7562,6 @@
                 <w:iCs/>
                 <w:color w:val="666666"/>
               </w:rPr>
-              <w:lastRenderedPageBreak/>
               <w:t>/api/</w:t>
             </w:r>
             <w:proofErr w:type="spellStart"/>
@@ -7730,6 +7716,7 @@
                 <w:iCs/>
                 <w:color w:val="666666"/>
               </w:rPr>
+              <w:lastRenderedPageBreak/>
               <w:t>/api/</w:t>
             </w:r>
             <w:proofErr w:type="spellStart"/>
@@ -8544,7 +8531,6 @@
           <w:sz w:val="34"/>
           <w:szCs w:val="34"/>
         </w:rPr>
-        <w:lastRenderedPageBreak/>
         <w:t>3. Tests, performance et qualité</w:t>
       </w:r>
     </w:p>
@@ -8572,6 +8558,7 @@
           <w:sz w:val="26"/>
           <w:szCs w:val="26"/>
         </w:rPr>
+        <w:lastRenderedPageBreak/>
         <w:t>3.1 Stratégie de test</w:t>
       </w:r>
     </w:p>
@@ -9588,26 +9575,26 @@
           <w:color w:val="666666"/>
           <w:lang w:val="fr-FR"/>
         </w:rPr>
+        <w:t xml:space="preserve"> Les appels API principaux présentent des temps de réponse inférieurs à 300 ms en local, et aucun appel redondant n’a été identifié.</w:t>
+      </w:r>
+    </w:p>
+    <w:p>
+      <w:pPr>
+        <w:rPr>
+          <w:i/>
+          <w:iCs/>
+          <w:color w:val="666666"/>
+          <w:lang w:val="fr-FR"/>
+        </w:rPr>
+      </w:pPr>
+      <w:r>
+        <w:rPr>
+          <w:i/>
+          <w:iCs/>
+          <w:color w:val="666666"/>
+          <w:lang w:val="fr-FR"/>
+        </w:rPr>
         <w:lastRenderedPageBreak/>
-        <w:t xml:space="preserve"> Les appels API principaux présentent des temps de réponse inférieurs à 300 ms en local, et aucun appel redondant n’a été identifié.</w:t>
-      </w:r>
-    </w:p>
-    <w:p>
-      <w:pPr>
-        <w:rPr>
-          <w:i/>
-          <w:iCs/>
-          <w:color w:val="666666"/>
-          <w:lang w:val="fr-FR"/>
-        </w:rPr>
-      </w:pPr>
-      <w:r>
-        <w:rPr>
-          <w:i/>
-          <w:iCs/>
-          <w:color w:val="666666"/>
-          <w:lang w:val="fr-FR"/>
-        </w:rPr>
         <w:t>L’onglet Performance a permis d’analyser le comportement de l’application lors de la navigation. Les enregistrements montrent une exécution JavaScript stable, sans blocage du thread principal, et un rendu fluide des composants.</w:t>
       </w:r>
     </w:p>
@@ -10401,7 +10388,6 @@
           <w:color w:val="666666"/>
           <w:lang w:val="fr-FR"/>
         </w:rPr>
-        <w:lastRenderedPageBreak/>
         <w:t>Q : Comment s’abonner à un thème ?</w:t>
       </w:r>
       <w:r>
@@ -11472,7 +11458,6 @@
                 <w:iCs/>
                 <w:color w:val="666666"/>
               </w:rPr>
-              <w:lastRenderedPageBreak/>
               <w:t>Aide à la rédaction de la documentation technique</w:t>
             </w:r>
           </w:p>
@@ -11616,6 +11601,7 @@
                 <w:iCs/>
                 <w:color w:val="666666"/>
               </w:rPr>
+              <w:lastRenderedPageBreak/>
               <w:t>Assistance au débogage (erreurs 401, 500, configuration DB)</w:t>
             </w:r>
           </w:p>
@@ -12349,6 +12335,1062 @@
     </w:p>
     <w:p>
       <w:pPr>
+        <w:pStyle w:val="Paragraphedeliste"/>
+        <w:rPr>
+          <w:i/>
+          <w:iCs/>
+          <w:color w:val="666666"/>
+        </w:rPr>
+      </w:pPr>
+      <w:r>
+        <w:rPr>
+          <w:i/>
+          <w:iCs/>
+          <w:color w:val="666666"/>
+        </w:rPr>
+        <w:t xml:space="preserve">L’analyse des besoins </w:t>
+      </w:r>
+      <w:proofErr w:type="spellStart"/>
+      <w:r>
+        <w:rPr>
+          <w:i/>
+          <w:iCs/>
+          <w:color w:val="666666"/>
+        </w:rPr>
+        <w:t>front-end</w:t>
+      </w:r>
+      <w:proofErr w:type="spellEnd"/>
+      <w:r>
+        <w:rPr>
+          <w:i/>
+          <w:iCs/>
+          <w:color w:val="666666"/>
+        </w:rPr>
+        <w:t xml:space="preserve"> a été réalisée à partir des spécifications fonctionnelles ORION et des maquettes UX fournies.</w:t>
+      </w:r>
+      <w:r>
+        <w:rPr>
+          <w:i/>
+          <w:iCs/>
+          <w:color w:val="666666"/>
+        </w:rPr>
+        <w:br/>
+        <w:t xml:space="preserve">L’objectif était de traduire les fonctionnalités du MVP en écrans, composants </w:t>
+      </w:r>
+      <w:proofErr w:type="spellStart"/>
+      <w:r>
+        <w:rPr>
+          <w:i/>
+          <w:iCs/>
+          <w:color w:val="666666"/>
+        </w:rPr>
+        <w:t>Angular</w:t>
+      </w:r>
+      <w:proofErr w:type="spellEnd"/>
+      <w:r>
+        <w:rPr>
+          <w:i/>
+          <w:iCs/>
+          <w:color w:val="666666"/>
+        </w:rPr>
+        <w:t xml:space="preserve"> et interactions API cohérentes.</w:t>
+      </w:r>
+    </w:p>
+    <w:p>
+      <w:pPr>
+        <w:pStyle w:val="Paragraphedeliste"/>
+        <w:rPr>
+          <w:i/>
+          <w:iCs/>
+          <w:color w:val="666666"/>
+        </w:rPr>
+      </w:pPr>
+      <w:r>
+        <w:rPr>
+          <w:i/>
+          <w:iCs/>
+          <w:color w:val="666666"/>
+        </w:rPr>
+        <w:t>Identification des écrans</w:t>
+      </w:r>
+    </w:p>
+    <w:p>
+      <w:pPr>
+        <w:pStyle w:val="Paragraphedeliste"/>
+        <w:rPr>
+          <w:i/>
+          <w:iCs/>
+          <w:color w:val="666666"/>
+        </w:rPr>
+      </w:pPr>
+      <w:r>
+        <w:rPr>
+          <w:i/>
+          <w:iCs/>
+          <w:color w:val="666666"/>
+        </w:rPr>
+        <w:t>Les besoins fonctionnels ont conduit à la création des écrans suivants :</w:t>
+      </w:r>
+    </w:p>
+    <w:p>
+      <w:pPr>
+        <w:pStyle w:val="Paragraphedeliste"/>
+        <w:numPr>
+          <w:ilvl w:val="0"/>
+          <w:numId w:val="27"/>
+        </w:numPr>
+        <w:rPr>
+          <w:i/>
+          <w:iCs/>
+          <w:color w:val="666666"/>
+        </w:rPr>
+      </w:pPr>
+      <w:r>
+        <w:rPr>
+          <w:i/>
+          <w:iCs/>
+          <w:color w:val="666666"/>
+        </w:rPr>
+        <w:lastRenderedPageBreak/>
+        <w:t>Inscription / Connexion (authentification JWT)</w:t>
+      </w:r>
+    </w:p>
+    <w:p>
+      <w:pPr>
+        <w:pStyle w:val="Paragraphedeliste"/>
+        <w:numPr>
+          <w:ilvl w:val="0"/>
+          <w:numId w:val="27"/>
+        </w:numPr>
+        <w:rPr>
+          <w:i/>
+          <w:iCs/>
+          <w:color w:val="666666"/>
+        </w:rPr>
+      </w:pPr>
+      <w:r>
+        <w:rPr>
+          <w:i/>
+          <w:iCs/>
+          <w:color w:val="666666"/>
+        </w:rPr>
+        <w:t>Fil d’actualité personnalisé</w:t>
+      </w:r>
+    </w:p>
+    <w:p>
+      <w:pPr>
+        <w:pStyle w:val="Paragraphedeliste"/>
+        <w:numPr>
+          <w:ilvl w:val="0"/>
+          <w:numId w:val="27"/>
+        </w:numPr>
+        <w:rPr>
+          <w:i/>
+          <w:iCs/>
+          <w:color w:val="666666"/>
+        </w:rPr>
+      </w:pPr>
+      <w:r>
+        <w:rPr>
+          <w:i/>
+          <w:iCs/>
+          <w:color w:val="666666"/>
+        </w:rPr>
+        <w:t>Détail d’un article avec commentaires</w:t>
+      </w:r>
+    </w:p>
+    <w:p>
+      <w:pPr>
+        <w:pStyle w:val="Paragraphedeliste"/>
+        <w:numPr>
+          <w:ilvl w:val="0"/>
+          <w:numId w:val="27"/>
+        </w:numPr>
+        <w:rPr>
+          <w:i/>
+          <w:iCs/>
+          <w:color w:val="666666"/>
+        </w:rPr>
+      </w:pPr>
+      <w:r>
+        <w:rPr>
+          <w:i/>
+          <w:iCs/>
+          <w:color w:val="666666"/>
+        </w:rPr>
+        <w:t>Création d’un article</w:t>
+      </w:r>
+    </w:p>
+    <w:p>
+      <w:pPr>
+        <w:pStyle w:val="Paragraphedeliste"/>
+        <w:numPr>
+          <w:ilvl w:val="0"/>
+          <w:numId w:val="27"/>
+        </w:numPr>
+        <w:rPr>
+          <w:i/>
+          <w:iCs/>
+          <w:color w:val="666666"/>
+        </w:rPr>
+      </w:pPr>
+      <w:r>
+        <w:rPr>
+          <w:i/>
+          <w:iCs/>
+          <w:color w:val="666666"/>
+        </w:rPr>
+        <w:t>Liste des thèmes (abonnement / désabonnement)</w:t>
+      </w:r>
+    </w:p>
+    <w:p>
+      <w:pPr>
+        <w:pStyle w:val="Paragraphedeliste"/>
+        <w:numPr>
+          <w:ilvl w:val="0"/>
+          <w:numId w:val="27"/>
+        </w:numPr>
+        <w:rPr>
+          <w:i/>
+          <w:iCs/>
+          <w:color w:val="666666"/>
+        </w:rPr>
+      </w:pPr>
+      <w:r>
+        <w:rPr>
+          <w:i/>
+          <w:iCs/>
+          <w:color w:val="666666"/>
+        </w:rPr>
+        <w:t>Profil utilisateur (consultation et modification)</w:t>
+      </w:r>
+    </w:p>
+    <w:p>
+      <w:pPr>
+        <w:ind w:left="360"/>
+        <w:rPr>
+          <w:i/>
+          <w:iCs/>
+          <w:color w:val="666666"/>
+        </w:rPr>
+      </w:pPr>
+      <w:r>
+        <w:rPr>
+          <w:i/>
+          <w:iCs/>
+          <w:color w:val="666666"/>
+        </w:rPr>
+        <w:t>Chaque écran correspond directement à une fonctionnalité décrite dans le périmètre du MVP.</w:t>
+      </w:r>
+    </w:p>
+    <w:p>
+      <w:pPr>
+        <w:pStyle w:val="Paragraphedeliste"/>
+        <w:rPr>
+          <w:i/>
+          <w:iCs/>
+          <w:color w:val="666666"/>
+        </w:rPr>
+      </w:pPr>
+      <w:r>
+        <w:rPr>
+          <w:i/>
+          <w:iCs/>
+          <w:color w:val="666666"/>
+        </w:rPr>
+        <w:t xml:space="preserve">Structuration </w:t>
+      </w:r>
+      <w:proofErr w:type="spellStart"/>
+      <w:r>
+        <w:rPr>
+          <w:i/>
+          <w:iCs/>
+          <w:color w:val="666666"/>
+        </w:rPr>
+        <w:t>Angular</w:t>
+      </w:r>
+      <w:proofErr w:type="spellEnd"/>
+    </w:p>
+    <w:p>
+      <w:pPr>
+        <w:pStyle w:val="Paragraphedeliste"/>
+        <w:rPr>
+          <w:i/>
+          <w:iCs/>
+          <w:color w:val="666666"/>
+        </w:rPr>
+      </w:pPr>
+      <w:r>
+        <w:rPr>
+          <w:i/>
+          <w:iCs/>
+          <w:color w:val="666666"/>
+        </w:rPr>
+        <w:t xml:space="preserve">Les fonctionnalités ont été organisées en modules </w:t>
+      </w:r>
+      <w:proofErr w:type="spellStart"/>
+      <w:r>
+        <w:rPr>
+          <w:i/>
+          <w:iCs/>
+          <w:color w:val="666666"/>
+        </w:rPr>
+        <w:t>Angular</w:t>
+      </w:r>
+      <w:proofErr w:type="spellEnd"/>
+      <w:r>
+        <w:rPr>
+          <w:i/>
+          <w:iCs/>
+          <w:color w:val="666666"/>
+        </w:rPr>
+        <w:t xml:space="preserve"> distincts :</w:t>
+      </w:r>
+    </w:p>
+    <w:p>
+      <w:pPr>
+        <w:pStyle w:val="Paragraphedeliste"/>
+        <w:numPr>
+          <w:ilvl w:val="0"/>
+          <w:numId w:val="28"/>
+        </w:numPr>
+        <w:rPr>
+          <w:i/>
+          <w:iCs/>
+          <w:color w:val="666666"/>
+        </w:rPr>
+      </w:pPr>
+      <w:proofErr w:type="spellStart"/>
+      <w:r>
+        <w:rPr>
+          <w:i/>
+          <w:iCs/>
+          <w:color w:val="666666"/>
+        </w:rPr>
+        <w:t>AuthModule</w:t>
+      </w:r>
+      <w:proofErr w:type="spellEnd"/>
+    </w:p>
+    <w:p>
+      <w:pPr>
+        <w:pStyle w:val="Paragraphedeliste"/>
+        <w:numPr>
+          <w:ilvl w:val="0"/>
+          <w:numId w:val="28"/>
+        </w:numPr>
+        <w:rPr>
+          <w:i/>
+          <w:iCs/>
+          <w:color w:val="666666"/>
+        </w:rPr>
+      </w:pPr>
+      <w:proofErr w:type="spellStart"/>
+      <w:r>
+        <w:rPr>
+          <w:i/>
+          <w:iCs/>
+          <w:color w:val="666666"/>
+        </w:rPr>
+        <w:t>PostModule</w:t>
+      </w:r>
+      <w:proofErr w:type="spellEnd"/>
+    </w:p>
+    <w:p>
+      <w:pPr>
+        <w:pStyle w:val="Paragraphedeliste"/>
+        <w:numPr>
+          <w:ilvl w:val="0"/>
+          <w:numId w:val="28"/>
+        </w:numPr>
+        <w:rPr>
+          <w:i/>
+          <w:iCs/>
+          <w:color w:val="666666"/>
+        </w:rPr>
+      </w:pPr>
+      <w:proofErr w:type="spellStart"/>
+      <w:r>
+        <w:rPr>
+          <w:i/>
+          <w:iCs/>
+          <w:color w:val="666666"/>
+        </w:rPr>
+        <w:t>TopicModule</w:t>
+      </w:r>
+      <w:proofErr w:type="spellEnd"/>
+    </w:p>
+    <w:p>
+      <w:pPr>
+        <w:pStyle w:val="Paragraphedeliste"/>
+        <w:numPr>
+          <w:ilvl w:val="0"/>
+          <w:numId w:val="28"/>
+        </w:numPr>
+        <w:rPr>
+          <w:i/>
+          <w:iCs/>
+          <w:color w:val="666666"/>
+        </w:rPr>
+      </w:pPr>
+      <w:proofErr w:type="spellStart"/>
+      <w:r>
+        <w:rPr>
+          <w:i/>
+          <w:iCs/>
+          <w:color w:val="666666"/>
+        </w:rPr>
+        <w:t>UserModule</w:t>
+      </w:r>
+      <w:proofErr w:type="spellEnd"/>
+    </w:p>
+    <w:p>
+      <w:pPr>
+        <w:ind w:left="360"/>
+        <w:rPr>
+          <w:i/>
+          <w:iCs/>
+          <w:color w:val="666666"/>
+        </w:rPr>
+      </w:pPr>
+      <w:r>
+        <w:rPr>
+          <w:i/>
+          <w:iCs/>
+          <w:color w:val="666666"/>
+        </w:rPr>
+        <w:t xml:space="preserve">La logique métier est </w:t>
+      </w:r>
+      <w:proofErr w:type="gramStart"/>
+      <w:r>
+        <w:rPr>
+          <w:i/>
+          <w:iCs/>
+          <w:color w:val="666666"/>
+        </w:rPr>
+        <w:t>centralisée</w:t>
+      </w:r>
+      <w:proofErr w:type="gramEnd"/>
+      <w:r>
+        <w:rPr>
+          <w:i/>
+          <w:iCs/>
+          <w:color w:val="666666"/>
+        </w:rPr>
+        <w:t xml:space="preserve"> dans des services, tandis que les composants sont orientés présentation.</w:t>
+      </w:r>
+    </w:p>
+    <w:p>
+      <w:pPr>
+        <w:ind w:left="360"/>
+        <w:rPr>
+          <w:i/>
+          <w:iCs/>
+          <w:color w:val="666666"/>
+        </w:rPr>
+      </w:pPr>
+      <w:r>
+        <w:rPr>
+          <w:i/>
+          <w:iCs/>
+          <w:color w:val="666666"/>
+        </w:rPr>
+        <w:t xml:space="preserve">Un </w:t>
+      </w:r>
+      <w:proofErr w:type="spellStart"/>
+      <w:r>
+        <w:rPr>
+          <w:i/>
+          <w:iCs/>
+          <w:color w:val="666666"/>
+        </w:rPr>
+        <w:t>interceptor</w:t>
+      </w:r>
+      <w:proofErr w:type="spellEnd"/>
+      <w:r>
+        <w:rPr>
+          <w:i/>
+          <w:iCs/>
+          <w:color w:val="666666"/>
+        </w:rPr>
+        <w:t xml:space="preserve"> HTTP ajoute automatiquement le </w:t>
+      </w:r>
+      <w:proofErr w:type="spellStart"/>
+      <w:r>
+        <w:rPr>
+          <w:i/>
+          <w:iCs/>
+          <w:color w:val="666666"/>
+        </w:rPr>
+        <w:t>token</w:t>
+      </w:r>
+      <w:proofErr w:type="spellEnd"/>
+      <w:r>
+        <w:rPr>
+          <w:i/>
+          <w:iCs/>
+          <w:color w:val="666666"/>
+        </w:rPr>
+        <w:t xml:space="preserve"> JWT aux requêtes sécurisées.</w:t>
+      </w:r>
+    </w:p>
+    <w:p>
+      <w:pPr>
+        <w:ind w:firstLine="360"/>
+        <w:rPr>
+          <w:i/>
+          <w:iCs/>
+          <w:color w:val="666666"/>
+        </w:rPr>
+      </w:pPr>
+      <w:r>
+        <w:rPr>
+          <w:i/>
+          <w:iCs/>
+          <w:color w:val="666666"/>
+        </w:rPr>
+        <w:t>Alignement avec les maquettes</w:t>
+      </w:r>
+    </w:p>
+    <w:p>
+      <w:pPr>
+        <w:ind w:firstLine="360"/>
+        <w:rPr>
+          <w:i/>
+          <w:iCs/>
+          <w:color w:val="666666"/>
+        </w:rPr>
+      </w:pPr>
+      <w:r>
+        <w:rPr>
+          <w:i/>
+          <w:iCs/>
+          <w:color w:val="666666"/>
+        </w:rPr>
+        <w:t>L’interface respecte :</w:t>
+      </w:r>
+    </w:p>
+    <w:p>
+      <w:pPr>
+        <w:pStyle w:val="Paragraphedeliste"/>
+        <w:numPr>
+          <w:ilvl w:val="0"/>
+          <w:numId w:val="29"/>
+        </w:numPr>
+        <w:rPr>
+          <w:i/>
+          <w:iCs/>
+          <w:color w:val="666666"/>
+        </w:rPr>
+      </w:pPr>
+      <w:proofErr w:type="gramStart"/>
+      <w:r>
+        <w:rPr>
+          <w:i/>
+          <w:iCs/>
+          <w:color w:val="666666"/>
+        </w:rPr>
+        <w:t>la</w:t>
+      </w:r>
+      <w:proofErr w:type="gramEnd"/>
+      <w:r>
+        <w:rPr>
+          <w:i/>
+          <w:iCs/>
+          <w:color w:val="666666"/>
+        </w:rPr>
+        <w:t xml:space="preserve"> structure visuelle des maquettes,</w:t>
+      </w:r>
+    </w:p>
+    <w:p>
+      <w:pPr>
+        <w:pStyle w:val="Paragraphedeliste"/>
+        <w:numPr>
+          <w:ilvl w:val="0"/>
+          <w:numId w:val="29"/>
+        </w:numPr>
+        <w:rPr>
+          <w:i/>
+          <w:iCs/>
+          <w:color w:val="666666"/>
+        </w:rPr>
+      </w:pPr>
+      <w:proofErr w:type="gramStart"/>
+      <w:r>
+        <w:rPr>
+          <w:i/>
+          <w:iCs/>
+          <w:color w:val="666666"/>
+        </w:rPr>
+        <w:t>une</w:t>
+      </w:r>
+      <w:proofErr w:type="gramEnd"/>
+      <w:r>
+        <w:rPr>
+          <w:i/>
+          <w:iCs/>
+          <w:color w:val="666666"/>
+        </w:rPr>
+        <w:t xml:space="preserve"> hiérarchie claire des contenus,</w:t>
+      </w:r>
+    </w:p>
+    <w:p>
+      <w:pPr>
+        <w:pStyle w:val="Paragraphedeliste"/>
+        <w:numPr>
+          <w:ilvl w:val="0"/>
+          <w:numId w:val="29"/>
+        </w:numPr>
+        <w:rPr>
+          <w:i/>
+          <w:iCs/>
+          <w:color w:val="666666"/>
+        </w:rPr>
+      </w:pPr>
+      <w:proofErr w:type="gramStart"/>
+      <w:r>
+        <w:rPr>
+          <w:i/>
+          <w:iCs/>
+          <w:color w:val="666666"/>
+        </w:rPr>
+        <w:t>une</w:t>
+      </w:r>
+      <w:proofErr w:type="gramEnd"/>
+      <w:r>
+        <w:rPr>
+          <w:i/>
+          <w:iCs/>
+          <w:color w:val="666666"/>
+        </w:rPr>
+        <w:t xml:space="preserve"> navigation fluide,</w:t>
+      </w:r>
+    </w:p>
+    <w:p>
+      <w:pPr>
+        <w:pStyle w:val="Paragraphedeliste"/>
+        <w:numPr>
+          <w:ilvl w:val="0"/>
+          <w:numId w:val="29"/>
+        </w:numPr>
+        <w:rPr>
+          <w:i/>
+          <w:iCs/>
+          <w:color w:val="666666"/>
+        </w:rPr>
+      </w:pPr>
+      <w:proofErr w:type="gramStart"/>
+      <w:r>
+        <w:rPr>
+          <w:i/>
+          <w:iCs/>
+          <w:color w:val="666666"/>
+        </w:rPr>
+        <w:t>un</w:t>
+      </w:r>
+      <w:proofErr w:type="gramEnd"/>
+      <w:r>
+        <w:rPr>
+          <w:i/>
+          <w:iCs/>
+          <w:color w:val="666666"/>
+        </w:rPr>
+        <w:t xml:space="preserve"> affichage responsive (desktop / mobile).</w:t>
+      </w:r>
+    </w:p>
+    <w:p>
+      <w:pPr>
+        <w:ind w:left="360"/>
+        <w:rPr>
+          <w:i/>
+          <w:iCs/>
+          <w:color w:val="666666"/>
+        </w:rPr>
+      </w:pPr>
+      <w:r>
+        <w:rPr>
+          <w:i/>
+          <w:iCs/>
+          <w:color w:val="666666"/>
+        </w:rPr>
+        <w:t xml:space="preserve">Les formulaires utilisent les </w:t>
+      </w:r>
+      <w:proofErr w:type="spellStart"/>
+      <w:r>
+        <w:rPr>
+          <w:i/>
+          <w:iCs/>
+          <w:color w:val="666666"/>
+        </w:rPr>
+        <w:t>Reactive</w:t>
+      </w:r>
+      <w:proofErr w:type="spellEnd"/>
+      <w:r>
+        <w:rPr>
+          <w:i/>
+          <w:iCs/>
+          <w:color w:val="666666"/>
+        </w:rPr>
+        <w:t xml:space="preserve"> Forms afin d’appliquer les règles de validation définies dans les spécifications (mot de passe sécurisé, champs obligatoires, commentaire non vide, etc.).</w:t>
+      </w:r>
+    </w:p>
+    <w:p>
+      <w:pPr>
+        <w:ind w:firstLine="360"/>
+        <w:rPr>
+          <w:i/>
+          <w:iCs/>
+          <w:color w:val="666666"/>
+        </w:rPr>
+      </w:pPr>
+      <w:r>
+        <w:rPr>
+          <w:i/>
+          <w:iCs/>
+          <w:color w:val="666666"/>
+        </w:rPr>
+        <w:t>Cohérence avec l’API</w:t>
+      </w:r>
+    </w:p>
+    <w:p>
+      <w:pPr>
+        <w:ind w:left="360"/>
+        <w:rPr>
+          <w:i/>
+          <w:iCs/>
+          <w:color w:val="666666"/>
+        </w:rPr>
+      </w:pPr>
+      <w:r>
+        <w:rPr>
+          <w:i/>
+          <w:iCs/>
+          <w:color w:val="666666"/>
+        </w:rPr>
+        <w:t xml:space="preserve">Chaque action utilisateur correspond à un </w:t>
+      </w:r>
+      <w:proofErr w:type="spellStart"/>
+      <w:r>
+        <w:rPr>
+          <w:i/>
+          <w:iCs/>
+          <w:color w:val="666666"/>
+        </w:rPr>
+        <w:t>endpoint</w:t>
+      </w:r>
+      <w:proofErr w:type="spellEnd"/>
+      <w:r>
+        <w:rPr>
+          <w:i/>
+          <w:iCs/>
+          <w:color w:val="666666"/>
+        </w:rPr>
+        <w:t xml:space="preserve"> identifié (authentification, </w:t>
+      </w:r>
+      <w:proofErr w:type="spellStart"/>
+      <w:r>
+        <w:rPr>
+          <w:i/>
+          <w:iCs/>
+          <w:color w:val="666666"/>
+        </w:rPr>
+        <w:t>feed</w:t>
+      </w:r>
+      <w:proofErr w:type="spellEnd"/>
+      <w:r>
+        <w:rPr>
+          <w:i/>
+          <w:iCs/>
+          <w:color w:val="666666"/>
+        </w:rPr>
+        <w:t>, création de post, abonnement, modification profil).</w:t>
+      </w:r>
+      <w:r>
+        <w:rPr>
+          <w:i/>
+          <w:iCs/>
+          <w:color w:val="666666"/>
+        </w:rPr>
+        <w:br/>
+        <w:t>Les échanges se font exclusivement en JSON via l’API REST sécurisée par JWT.</w:t>
+      </w:r>
+    </w:p>
+    <w:p>
+      <w:pPr>
+        <w:pStyle w:val="Paragraphedeliste"/>
+        <w:rPr>
+          <w:i/>
+          <w:iCs/>
+          <w:color w:val="666666"/>
+        </w:rPr>
+      </w:pPr>
+      <w:r>
+        <w:rPr>
+          <w:i/>
+          <w:iCs/>
+          <w:color w:val="666666"/>
+        </w:rPr>
+        <w:pict w14:anchorId="5A276E6B">
+          <v:rect id="_x0000_i1025" style="width:0;height:1.5pt" o:hralign="center" o:hrstd="t" o:hr="t" fillcolor="#a0a0a0" stroked="f"/>
+        </w:pict>
+      </w:r>
+    </w:p>
+    <w:p>
+      <w:pPr>
+        <w:rPr>
+          <w:i/>
+          <w:iCs/>
+          <w:color w:val="666666"/>
+        </w:rPr>
+      </w:pPr>
+      <w:r>
+        <w:rPr>
+          <w:i/>
+          <w:iCs/>
+          <w:color w:val="666666"/>
+        </w:rPr>
+        <w:t xml:space="preserve">      </w:t>
+      </w:r>
+      <w:r>
+        <w:rPr>
+          <w:i/>
+          <w:iCs/>
+          <w:color w:val="666666"/>
+        </w:rPr>
+        <w:t>Conclusion</w:t>
+      </w:r>
+    </w:p>
+    <w:p>
+      <w:pPr>
+        <w:rPr>
+          <w:i/>
+          <w:iCs/>
+          <w:color w:val="666666"/>
+        </w:rPr>
+      </w:pPr>
+      <w:r>
+        <w:rPr>
+          <w:i/>
+          <w:iCs/>
+          <w:color w:val="666666"/>
+        </w:rPr>
+        <w:t xml:space="preserve">      </w:t>
+      </w:r>
+      <w:r>
+        <w:rPr>
+          <w:i/>
+          <w:iCs/>
+          <w:color w:val="666666"/>
+        </w:rPr>
+        <w:t xml:space="preserve">L’analyse des besoins </w:t>
+      </w:r>
+      <w:proofErr w:type="spellStart"/>
+      <w:r>
+        <w:rPr>
+          <w:i/>
+          <w:iCs/>
+          <w:color w:val="666666"/>
+        </w:rPr>
+        <w:t>front-end</w:t>
+      </w:r>
+      <w:proofErr w:type="spellEnd"/>
+      <w:r>
+        <w:rPr>
+          <w:i/>
+          <w:iCs/>
+          <w:color w:val="666666"/>
+        </w:rPr>
+        <w:t xml:space="preserve"> a permis d’assurer :</w:t>
+      </w:r>
+    </w:p>
+    <w:p>
+      <w:pPr>
+        <w:pStyle w:val="Paragraphedeliste"/>
+        <w:numPr>
+          <w:ilvl w:val="0"/>
+          <w:numId w:val="30"/>
+        </w:numPr>
+        <w:rPr>
+          <w:i/>
+          <w:iCs/>
+          <w:color w:val="666666"/>
+        </w:rPr>
+      </w:pPr>
+      <w:proofErr w:type="gramStart"/>
+      <w:r>
+        <w:rPr>
+          <w:i/>
+          <w:iCs/>
+          <w:color w:val="666666"/>
+        </w:rPr>
+        <w:t>la</w:t>
+      </w:r>
+      <w:proofErr w:type="gramEnd"/>
+      <w:r>
+        <w:rPr>
+          <w:i/>
+          <w:iCs/>
+          <w:color w:val="666666"/>
+        </w:rPr>
+        <w:t xml:space="preserve"> conformité aux spécifications ORION,</w:t>
+      </w:r>
+    </w:p>
+    <w:p>
+      <w:pPr>
+        <w:pStyle w:val="Paragraphedeliste"/>
+        <w:numPr>
+          <w:ilvl w:val="0"/>
+          <w:numId w:val="30"/>
+        </w:numPr>
+        <w:rPr>
+          <w:i/>
+          <w:iCs/>
+          <w:color w:val="666666"/>
+        </w:rPr>
+      </w:pPr>
+      <w:proofErr w:type="gramStart"/>
+      <w:r>
+        <w:rPr>
+          <w:i/>
+          <w:iCs/>
+          <w:color w:val="666666"/>
+        </w:rPr>
+        <w:t>l’alignement</w:t>
+      </w:r>
+      <w:proofErr w:type="gramEnd"/>
+      <w:r>
+        <w:rPr>
+          <w:i/>
+          <w:iCs/>
+          <w:color w:val="666666"/>
+        </w:rPr>
+        <w:t xml:space="preserve"> avec les maquettes UX,</w:t>
+      </w:r>
+    </w:p>
+    <w:p>
+      <w:pPr>
+        <w:pStyle w:val="Paragraphedeliste"/>
+        <w:numPr>
+          <w:ilvl w:val="0"/>
+          <w:numId w:val="30"/>
+        </w:numPr>
+        <w:rPr>
+          <w:i/>
+          <w:iCs/>
+          <w:color w:val="666666"/>
+        </w:rPr>
+      </w:pPr>
+      <w:proofErr w:type="gramStart"/>
+      <w:r>
+        <w:rPr>
+          <w:i/>
+          <w:iCs/>
+          <w:color w:val="666666"/>
+        </w:rPr>
+        <w:t>une</w:t>
+      </w:r>
+      <w:proofErr w:type="gramEnd"/>
+      <w:r>
+        <w:rPr>
+          <w:i/>
+          <w:iCs/>
+          <w:color w:val="666666"/>
+        </w:rPr>
+        <w:t xml:space="preserve"> architecture </w:t>
+      </w:r>
+      <w:proofErr w:type="spellStart"/>
+      <w:r>
+        <w:rPr>
+          <w:i/>
+          <w:iCs/>
+          <w:color w:val="666666"/>
+        </w:rPr>
+        <w:t>Angular</w:t>
+      </w:r>
+      <w:proofErr w:type="spellEnd"/>
+      <w:r>
+        <w:rPr>
+          <w:i/>
+          <w:iCs/>
+          <w:color w:val="666666"/>
+        </w:rPr>
+        <w:t xml:space="preserve"> modulaire et maintenable,</w:t>
+      </w:r>
+    </w:p>
+    <w:p>
+      <w:pPr>
+        <w:pStyle w:val="Paragraphedeliste"/>
+        <w:numPr>
+          <w:ilvl w:val="0"/>
+          <w:numId w:val="30"/>
+        </w:numPr>
+        <w:rPr>
+          <w:i/>
+          <w:iCs/>
+          <w:color w:val="666666"/>
+        </w:rPr>
+      </w:pPr>
+      <w:proofErr w:type="gramStart"/>
+      <w:r>
+        <w:rPr>
+          <w:i/>
+          <w:iCs/>
+          <w:color w:val="666666"/>
+        </w:rPr>
+        <w:t>une</w:t>
+      </w:r>
+      <w:proofErr w:type="gramEnd"/>
+      <w:r>
+        <w:rPr>
+          <w:i/>
+          <w:iCs/>
+          <w:color w:val="666666"/>
+        </w:rPr>
+        <w:t xml:space="preserve"> cohérence stricte entre interface utilisateur et règles métier.</w:t>
+      </w:r>
+    </w:p>
+    <w:p>
+      <w:pPr>
+        <w:pStyle w:val="Paragraphedeliste"/>
+        <w:rPr>
+          <w:i/>
+          <w:iCs/>
+          <w:color w:val="666666"/>
+        </w:rPr>
+      </w:pPr>
+      <w:r>
+        <w:rPr>
+          <w:i/>
+          <w:iCs/>
+          <w:color w:val="666666"/>
+        </w:rPr>
+        <w:t xml:space="preserve">Le </w:t>
+      </w:r>
+      <w:proofErr w:type="spellStart"/>
+      <w:r>
+        <w:rPr>
+          <w:i/>
+          <w:iCs/>
+          <w:color w:val="666666"/>
+        </w:rPr>
+        <w:t>front-end</w:t>
+      </w:r>
+      <w:proofErr w:type="spellEnd"/>
+      <w:r>
+        <w:rPr>
+          <w:i/>
+          <w:iCs/>
+          <w:color w:val="666666"/>
+        </w:rPr>
+        <w:t xml:space="preserve"> répond ainsi pleinement aux exigences du MVP.</w:t>
+      </w:r>
+    </w:p>
+    <w:p>
+      <w:pPr>
+        <w:pStyle w:val="Paragraphedeliste"/>
+      </w:pPr>
+    </w:p>
+    <w:p>
+      <w:pPr>
         <w:numPr>
           <w:ilvl w:val="0"/>
           <w:numId w:val="2"/>
@@ -12424,7 +13466,7 @@
           <w:color w:val="666666"/>
         </w:rPr>
         <w:pict w14:anchorId="6AD4F49D">
-          <v:rect id="_x0000_i1025" style="width:0;height:1.5pt" o:hralign="center" o:hrstd="t" o:hr="t" fillcolor="#a0a0a0" stroked="f"/>
+          <v:rect id="_x0000_i1026" style="width:0;height:1.5pt" o:hralign="center" o:hrstd="t" o:hr="t" fillcolor="#a0a0a0" stroked="f"/>
         </w:pict>
       </w:r>
     </w:p>
@@ -12442,7 +13484,6 @@
           <w:iCs/>
           <w:color w:val="666666"/>
         </w:rPr>
-        <w:lastRenderedPageBreak/>
         <w:t>1. Schéma des entités</w:t>
       </w:r>
     </w:p>
@@ -12513,6 +13554,7 @@
           <w:iCs/>
           <w:color w:val="666666"/>
         </w:rPr>
+        <w:lastRenderedPageBreak/>
         <w:t>email</w:t>
       </w:r>
       <w:proofErr w:type="gramEnd"/>
@@ -12701,7 +13743,7 @@
           <w:color w:val="666666"/>
         </w:rPr>
         <w:pict w14:anchorId="06B91F8D">
-          <v:rect id="_x0000_i1026" style="width:0;height:1.5pt" o:hralign="center" o:hrstd="t" o:hr="t" fillcolor="#a0a0a0" stroked="f"/>
+          <v:rect id="_x0000_i1027" style="width:0;height:1.5pt" o:hralign="center" o:hrstd="t" o:hr="t" fillcolor="#a0a0a0" stroked="f"/>
         </w:pict>
       </w:r>
     </w:p>
@@ -12849,7 +13891,7 @@
           <w:color w:val="666666"/>
         </w:rPr>
         <w:pict w14:anchorId="06FC2916">
-          <v:rect id="_x0000_i1027" style="width:0;height:1.5pt" o:hralign="center" o:hrstd="t" o:hr="t" fillcolor="#a0a0a0" stroked="f"/>
+          <v:rect id="_x0000_i1028" style="width:0;height:1.5pt" o:hralign="center" o:hrstd="t" o:hr="t" fillcolor="#a0a0a0" stroked="f"/>
         </w:pict>
       </w:r>
     </w:p>
@@ -13019,7 +14061,7 @@
           <w:color w:val="666666"/>
         </w:rPr>
         <w:pict w14:anchorId="12C0E1B3">
-          <v:rect id="_x0000_i1028" style="width:0;height:1.5pt" o:hralign="center" o:hrstd="t" o:hr="t" fillcolor="#a0a0a0" stroked="f"/>
+          <v:rect id="_x0000_i1029" style="width:0;height:1.5pt" o:hralign="center" o:hrstd="t" o:hr="t" fillcolor="#a0a0a0" stroked="f"/>
         </w:pict>
       </w:r>
     </w:p>
@@ -13307,7 +14349,7 @@
           <w:color w:val="666666"/>
         </w:rPr>
         <w:pict w14:anchorId="0C9F460E">
-          <v:rect id="_x0000_i1029" style="width:0;height:1.5pt" o:hralign="center" o:hrstd="t" o:hr="t" fillcolor="#a0a0a0" stroked="f"/>
+          <v:rect id="_x0000_i1030" style="width:0;height:1.5pt" o:hralign="center" o:hrstd="t" o:hr="t" fillcolor="#a0a0a0" stroked="f"/>
         </w:pict>
       </w:r>
     </w:p>
@@ -13473,7 +14515,7 @@
           <w:color w:val="666666"/>
         </w:rPr>
         <w:pict w14:anchorId="554F3923">
-          <v:rect id="_x0000_i1030" style="width:0;height:1.5pt" o:hralign="center" o:hrstd="t" o:hr="t" fillcolor="#a0a0a0" stroked="f"/>
+          <v:rect id="_x0000_i1031" style="width:0;height:1.5pt" o:hralign="center" o:hrstd="t" o:hr="t" fillcolor="#a0a0a0" stroked="f"/>
         </w:pict>
       </w:r>
     </w:p>
@@ -13585,7 +14627,6 @@
           <w:iCs/>
           <w:color w:val="666666"/>
         </w:rPr>
-        <w:lastRenderedPageBreak/>
         <w:t>Topic (1) — (N) Post</w:t>
       </w:r>
     </w:p>
@@ -13641,8 +14682,9 @@
           <w:iCs/>
           <w:color w:val="666666"/>
         </w:rPr>
+        <w:lastRenderedPageBreak/>
         <w:pict w14:anchorId="5B4FDA71">
-          <v:rect id="_x0000_i1031" style="width:0;height:1.5pt" o:hralign="center" o:hrstd="t" o:hr="t" fillcolor="#a0a0a0" stroked="f"/>
+          <v:rect id="_x0000_i1032" style="width:0;height:1.5pt" o:hralign="center" o:hrstd="t" o:hr="t" fillcolor="#a0a0a0" stroked="f"/>
         </w:pict>
       </w:r>
     </w:p>
@@ -13709,6 +14751,7 @@
         <w:rPr>
           <w:i/>
           <w:iCs/>
+          <w:noProof/>
           <w:color w:val="666666"/>
         </w:rPr>
         <w:drawing>
@@ -13798,7 +14841,7 @@
           <w:color w:val="666666"/>
         </w:rPr>
         <w:pict w14:anchorId="1F4B9296">
-          <v:rect id="_x0000_i1032" style="width:0;height:1.5pt" o:hralign="center" o:hrstd="t" o:hr="t" fillcolor="#a0a0a0" stroked="f"/>
+          <v:rect id="_x0000_i1033" style="width:0;height:1.5pt" o:hralign="center" o:hrstd="t" o:hr="t" fillcolor="#a0a0a0" stroked="f"/>
         </w:pict>
       </w:r>
     </w:p>
@@ -14061,7 +15104,7 @@
           <w:color w:val="666666"/>
         </w:rPr>
         <w:pict w14:anchorId="31433C2A">
-          <v:rect id="_x0000_i1033" style="width:0;height:1.5pt" o:hralign="center" o:hrstd="t" o:hr="t" fillcolor="#a0a0a0" stroked="f"/>
+          <v:rect id="_x0000_i1034" style="width:0;height:1.5pt" o:hralign="center" o:hrstd="t" o:hr="t" fillcolor="#a0a0a0" stroked="f"/>
         </w:pict>
       </w:r>
     </w:p>
@@ -14315,6 +15358,15 @@
     </w:p>
     <w:p>
       <w:pPr>
+        <w:rPr>
+          <w:i/>
+          <w:iCs/>
+          <w:color w:val="666666"/>
+        </w:rPr>
+      </w:pPr>
+    </w:p>
+    <w:p>
+      <w:pPr>
         <w:numPr>
           <w:ilvl w:val="0"/>
           <w:numId w:val="2"/>
@@ -14327,11 +15379,18 @@
       </w:pPr>
       <w:r>
         <w:rPr>
-          <w:i/>
-          <w:iCs/>
-          <w:color w:val="666666"/>
-        </w:rPr>
-        <w:t>Rapports de couverture et de tests (exports ou impressions d’écran).</w:t>
+          <w:b/>
+          <w:bCs/>
+        </w:rPr>
+        <w:t>Rapports de couverture et de tests</w:t>
+      </w:r>
+      <w:r>
+        <w:rPr>
+          <w:i/>
+          <w:iCs/>
+          <w:color w:val="666666"/>
+        </w:rPr>
+        <w:t xml:space="preserve"> (exports ou impressions d’écran).</w:t>
       </w:r>
     </w:p>
     <w:p>
@@ -14378,9 +15437,19 @@
       </w:r>
     </w:p>
     <w:p>
-      <w:r>
-        <w:rPr>
+      <w:pPr>
+        <w:rPr>
+          <w:i/>
+          <w:iCs/>
+          <w:color w:val="666666"/>
+        </w:rPr>
+      </w:pPr>
+      <w:r>
+        <w:rPr>
+          <w:i/>
+          <w:iCs/>
           <w:noProof/>
+          <w:color w:val="666666"/>
         </w:rPr>
         <w:drawing>
           <wp:inline distT="0" distB="0" distL="0" distR="0" wp14:anchorId="55C37D7E" wp14:editId="02201999">
@@ -14421,6 +15490,1116 @@
     </w:p>
     <w:p>
       <w:pPr>
+        <w:rPr>
+          <w:i/>
+          <w:iCs/>
+          <w:color w:val="666666"/>
+        </w:rPr>
+      </w:pPr>
+    </w:p>
+    <w:p>
+      <w:pPr>
+        <w:rPr>
+          <w:i/>
+          <w:iCs/>
+          <w:color w:val="666666"/>
+        </w:rPr>
+      </w:pPr>
+      <w:r>
+        <w:rPr>
+          <w:i/>
+          <w:iCs/>
+          <w:color w:val="666666"/>
+        </w:rPr>
+        <w:t>Analyse des rapports de couverture de tests</w:t>
+      </w:r>
+    </w:p>
+    <w:p>
+      <w:pPr>
+        <w:rPr>
+          <w:i/>
+          <w:iCs/>
+          <w:color w:val="666666"/>
+        </w:rPr>
+      </w:pPr>
+      <w:r>
+        <w:rPr>
+          <w:i/>
+          <w:iCs/>
+          <w:color w:val="666666"/>
+        </w:rPr>
+        <w:t xml:space="preserve"> Couverture </w:t>
+      </w:r>
+      <w:proofErr w:type="spellStart"/>
+      <w:r>
+        <w:rPr>
+          <w:i/>
+          <w:iCs/>
+          <w:color w:val="666666"/>
+        </w:rPr>
+        <w:t>Front-end</w:t>
+      </w:r>
+      <w:proofErr w:type="spellEnd"/>
+      <w:r>
+        <w:rPr>
+          <w:i/>
+          <w:iCs/>
+          <w:color w:val="666666"/>
+        </w:rPr>
+        <w:t xml:space="preserve"> (</w:t>
+      </w:r>
+      <w:proofErr w:type="spellStart"/>
+      <w:r>
+        <w:rPr>
+          <w:i/>
+          <w:iCs/>
+          <w:color w:val="666666"/>
+        </w:rPr>
+        <w:t>Angular</w:t>
+      </w:r>
+      <w:proofErr w:type="spellEnd"/>
+      <w:r>
+        <w:rPr>
+          <w:i/>
+          <w:iCs/>
+          <w:color w:val="666666"/>
+        </w:rPr>
+        <w:t>)</w:t>
+      </w:r>
+    </w:p>
+    <w:p>
+      <w:pPr>
+        <w:rPr>
+          <w:i/>
+          <w:iCs/>
+          <w:color w:val="666666"/>
+        </w:rPr>
+      </w:pPr>
+      <w:r>
+        <w:rPr>
+          <w:i/>
+          <w:iCs/>
+          <w:color w:val="666666"/>
+        </w:rPr>
+        <w:t>Résultats globaux :</w:t>
+      </w:r>
+    </w:p>
+    <w:p>
+      <w:pPr>
+        <w:numPr>
+          <w:ilvl w:val="0"/>
+          <w:numId w:val="31"/>
+        </w:numPr>
+        <w:rPr>
+          <w:i/>
+          <w:iCs/>
+          <w:color w:val="666666"/>
+        </w:rPr>
+      </w:pPr>
+      <w:proofErr w:type="spellStart"/>
+      <w:r>
+        <w:rPr>
+          <w:i/>
+          <w:iCs/>
+          <w:color w:val="666666"/>
+        </w:rPr>
+        <w:t>Statements</w:t>
+      </w:r>
+      <w:proofErr w:type="spellEnd"/>
+      <w:r>
+        <w:rPr>
+          <w:i/>
+          <w:iCs/>
+          <w:color w:val="666666"/>
+        </w:rPr>
+        <w:t xml:space="preserve"> : 76,95 %</w:t>
+      </w:r>
+    </w:p>
+    <w:p>
+      <w:pPr>
+        <w:numPr>
+          <w:ilvl w:val="0"/>
+          <w:numId w:val="31"/>
+        </w:numPr>
+        <w:rPr>
+          <w:i/>
+          <w:iCs/>
+          <w:color w:val="666666"/>
+        </w:rPr>
+      </w:pPr>
+      <w:r>
+        <w:rPr>
+          <w:i/>
+          <w:iCs/>
+          <w:color w:val="666666"/>
+        </w:rPr>
+        <w:t>Branches : 80,33 %</w:t>
+      </w:r>
+    </w:p>
+    <w:p>
+      <w:pPr>
+        <w:numPr>
+          <w:ilvl w:val="0"/>
+          <w:numId w:val="31"/>
+        </w:numPr>
+        <w:rPr>
+          <w:i/>
+          <w:iCs/>
+          <w:color w:val="666666"/>
+        </w:rPr>
+      </w:pPr>
+      <w:proofErr w:type="spellStart"/>
+      <w:r>
+        <w:rPr>
+          <w:i/>
+          <w:iCs/>
+          <w:color w:val="666666"/>
+        </w:rPr>
+        <w:t>Functions</w:t>
+      </w:r>
+      <w:proofErr w:type="spellEnd"/>
+      <w:r>
+        <w:rPr>
+          <w:i/>
+          <w:iCs/>
+          <w:color w:val="666666"/>
+        </w:rPr>
+        <w:t xml:space="preserve"> : 68,61 %</w:t>
+      </w:r>
+    </w:p>
+    <w:p>
+      <w:pPr>
+        <w:numPr>
+          <w:ilvl w:val="0"/>
+          <w:numId w:val="31"/>
+        </w:numPr>
+        <w:rPr>
+          <w:i/>
+          <w:iCs/>
+          <w:color w:val="666666"/>
+        </w:rPr>
+      </w:pPr>
+      <w:r>
+        <w:rPr>
+          <w:i/>
+          <w:iCs/>
+          <w:color w:val="666666"/>
+        </w:rPr>
+        <w:t>Lines : 82,77 %</w:t>
+      </w:r>
+    </w:p>
+    <w:p>
+      <w:pPr>
+        <w:rPr>
+          <w:i/>
+          <w:iCs/>
+          <w:color w:val="666666"/>
+        </w:rPr>
+      </w:pPr>
+      <w:r>
+        <w:rPr>
+          <w:i/>
+          <w:iCs/>
+          <w:color w:val="666666"/>
+        </w:rPr>
+        <w:t>Points positifs</w:t>
+      </w:r>
+    </w:p>
+    <w:p>
+      <w:pPr>
+        <w:numPr>
+          <w:ilvl w:val="0"/>
+          <w:numId w:val="32"/>
+        </w:numPr>
+        <w:rPr>
+          <w:i/>
+          <w:iCs/>
+          <w:color w:val="666666"/>
+        </w:rPr>
+      </w:pPr>
+      <w:r>
+        <w:rPr>
+          <w:i/>
+          <w:iCs/>
+          <w:color w:val="666666"/>
+        </w:rPr>
+        <w:t>Couverture globale supérieure à 75 %, conforme aux attentes d’un MVP.</w:t>
+      </w:r>
+    </w:p>
+    <w:p>
+      <w:pPr>
+        <w:numPr>
+          <w:ilvl w:val="0"/>
+          <w:numId w:val="32"/>
+        </w:numPr>
+        <w:rPr>
+          <w:i/>
+          <w:iCs/>
+          <w:color w:val="666666"/>
+        </w:rPr>
+      </w:pPr>
+      <w:r>
+        <w:rPr>
+          <w:i/>
+          <w:iCs/>
+          <w:color w:val="666666"/>
+        </w:rPr>
+        <w:t xml:space="preserve">Les services et </w:t>
+      </w:r>
+      <w:proofErr w:type="spellStart"/>
+      <w:r>
+        <w:rPr>
+          <w:i/>
+          <w:iCs/>
+          <w:color w:val="666666"/>
+        </w:rPr>
+        <w:t>interceptors</w:t>
+      </w:r>
+      <w:proofErr w:type="spellEnd"/>
+      <w:r>
+        <w:rPr>
+          <w:i/>
+          <w:iCs/>
+          <w:color w:val="666666"/>
+        </w:rPr>
+        <w:t xml:space="preserve"> sont couverts à 100 %, ce qui sécurise la logique métier et les échanges API.</w:t>
+      </w:r>
+    </w:p>
+    <w:p>
+      <w:pPr>
+        <w:numPr>
+          <w:ilvl w:val="0"/>
+          <w:numId w:val="32"/>
+        </w:numPr>
+        <w:rPr>
+          <w:i/>
+          <w:iCs/>
+          <w:color w:val="666666"/>
+        </w:rPr>
+      </w:pPr>
+      <w:r>
+        <w:rPr>
+          <w:i/>
+          <w:iCs/>
+          <w:color w:val="666666"/>
+        </w:rPr>
+        <w:t>Les pages principales (</w:t>
+      </w:r>
+      <w:proofErr w:type="spellStart"/>
+      <w:r>
+        <w:rPr>
+          <w:i/>
+          <w:iCs/>
+          <w:color w:val="666666"/>
+        </w:rPr>
+        <w:t>feed</w:t>
+      </w:r>
+      <w:proofErr w:type="spellEnd"/>
+      <w:r>
+        <w:rPr>
+          <w:i/>
+          <w:iCs/>
+          <w:color w:val="666666"/>
+        </w:rPr>
+        <w:t>, home, login) présentent une bonne couverture.</w:t>
+      </w:r>
+    </w:p>
+    <w:p>
+      <w:pPr>
+        <w:numPr>
+          <w:ilvl w:val="0"/>
+          <w:numId w:val="32"/>
+        </w:numPr>
+        <w:rPr>
+          <w:i/>
+          <w:iCs/>
+          <w:color w:val="666666"/>
+        </w:rPr>
+      </w:pPr>
+      <w:r>
+        <w:rPr>
+          <w:i/>
+          <w:iCs/>
+          <w:color w:val="666666"/>
+        </w:rPr>
+        <w:t>Les lignes de code critiques sont majoritairement testées.</w:t>
+      </w:r>
+    </w:p>
+    <w:p>
+      <w:pPr>
+        <w:rPr>
+          <w:i/>
+          <w:iCs/>
+          <w:color w:val="666666"/>
+        </w:rPr>
+      </w:pPr>
+      <w:r>
+        <w:rPr>
+          <w:i/>
+          <w:iCs/>
+          <w:color w:val="666666"/>
+        </w:rPr>
+        <w:t>Axes d’amélioration</w:t>
+      </w:r>
+    </w:p>
+    <w:p>
+      <w:pPr>
+        <w:numPr>
+          <w:ilvl w:val="0"/>
+          <w:numId w:val="33"/>
+        </w:numPr>
+        <w:rPr>
+          <w:i/>
+          <w:iCs/>
+          <w:color w:val="666666"/>
+        </w:rPr>
+      </w:pPr>
+      <w:r>
+        <w:rPr>
+          <w:i/>
+          <w:iCs/>
+          <w:color w:val="666666"/>
+        </w:rPr>
+        <w:t>Certaines pages UI (</w:t>
+      </w:r>
+      <w:proofErr w:type="spellStart"/>
+      <w:r>
+        <w:rPr>
+          <w:i/>
+          <w:iCs/>
+          <w:color w:val="666666"/>
+        </w:rPr>
+        <w:t>register</w:t>
+      </w:r>
+      <w:proofErr w:type="spellEnd"/>
+      <w:r>
+        <w:rPr>
+          <w:i/>
+          <w:iCs/>
+          <w:color w:val="666666"/>
+        </w:rPr>
+        <w:t xml:space="preserve">, topics, </w:t>
+      </w:r>
+      <w:proofErr w:type="spellStart"/>
+      <w:r>
+        <w:rPr>
+          <w:i/>
+          <w:iCs/>
+          <w:color w:val="666666"/>
+        </w:rPr>
+        <w:t>create</w:t>
+      </w:r>
+      <w:proofErr w:type="spellEnd"/>
+      <w:r>
+        <w:rPr>
+          <w:i/>
+          <w:iCs/>
+          <w:color w:val="666666"/>
+        </w:rPr>
+        <w:t>-post) ont une couverture plus faible.</w:t>
+      </w:r>
+    </w:p>
+    <w:p>
+      <w:pPr>
+        <w:numPr>
+          <w:ilvl w:val="0"/>
+          <w:numId w:val="33"/>
+        </w:numPr>
+        <w:rPr>
+          <w:i/>
+          <w:iCs/>
+          <w:color w:val="666666"/>
+        </w:rPr>
+      </w:pPr>
+      <w:r>
+        <w:rPr>
+          <w:i/>
+          <w:iCs/>
+          <w:color w:val="666666"/>
+        </w:rPr>
+        <w:t>La couverture des fonctions est inférieure aux autres indicateurs (68 %), ce qui indique que certains comportements spécifiques des composants pourraient être davantage testés.</w:t>
+      </w:r>
+    </w:p>
+    <w:p>
+      <w:pPr>
+        <w:numPr>
+          <w:ilvl w:val="0"/>
+          <w:numId w:val="33"/>
+        </w:numPr>
+        <w:rPr>
+          <w:i/>
+          <w:iCs/>
+          <w:color w:val="666666"/>
+        </w:rPr>
+      </w:pPr>
+      <w:r>
+        <w:rPr>
+          <w:i/>
+          <w:iCs/>
+          <w:color w:val="666666"/>
+        </w:rPr>
+        <w:t xml:space="preserve">Les </w:t>
+      </w:r>
+      <w:proofErr w:type="spellStart"/>
+      <w:r>
+        <w:rPr>
+          <w:i/>
+          <w:iCs/>
+          <w:color w:val="666666"/>
+        </w:rPr>
+        <w:t>guards</w:t>
+      </w:r>
+      <w:proofErr w:type="spellEnd"/>
+      <w:r>
+        <w:rPr>
+          <w:i/>
+          <w:iCs/>
+          <w:color w:val="666666"/>
+        </w:rPr>
+        <w:t xml:space="preserve"> mériteraient un renforcement des tests, notamment sur les scénarios d’accès non autorisé.</w:t>
+      </w:r>
+    </w:p>
+    <w:p>
+      <w:pPr>
+        <w:rPr>
+          <w:i/>
+          <w:iCs/>
+          <w:color w:val="666666"/>
+        </w:rPr>
+      </w:pPr>
+      <w:r>
+        <w:rPr>
+          <w:i/>
+          <w:iCs/>
+          <w:color w:val="666666"/>
+        </w:rPr>
+        <w:t>Conclusion front</w:t>
+      </w:r>
+    </w:p>
+    <w:p>
+      <w:pPr>
+        <w:rPr>
+          <w:i/>
+          <w:iCs/>
+          <w:color w:val="666666"/>
+        </w:rPr>
+      </w:pPr>
+      <w:r>
+        <w:rPr>
+          <w:i/>
+          <w:iCs/>
+          <w:color w:val="666666"/>
+        </w:rPr>
+        <w:t xml:space="preserve">La couverture </w:t>
+      </w:r>
+      <w:proofErr w:type="spellStart"/>
+      <w:r>
+        <w:rPr>
+          <w:i/>
+          <w:iCs/>
+          <w:color w:val="666666"/>
+        </w:rPr>
+        <w:t>front-end</w:t>
+      </w:r>
+      <w:proofErr w:type="spellEnd"/>
+      <w:r>
+        <w:rPr>
+          <w:i/>
+          <w:iCs/>
+          <w:color w:val="666666"/>
+        </w:rPr>
+        <w:t xml:space="preserve"> est satisfaisante pour un projet MVP.</w:t>
+      </w:r>
+      <w:r>
+        <w:rPr>
+          <w:i/>
+          <w:iCs/>
+          <w:color w:val="666666"/>
+        </w:rPr>
+        <w:br/>
+        <w:t>Les éléments critiques (services, sécurité, appels API) sont correctement testés.</w:t>
+      </w:r>
+      <w:r>
+        <w:rPr>
+          <w:i/>
+          <w:iCs/>
+          <w:color w:val="666666"/>
+        </w:rPr>
+        <w:br/>
+        <w:t>Des tests supplémentaires sur certains composants d’interface pourraient améliorer la robustesse globale.</w:t>
+      </w:r>
+    </w:p>
+    <w:p>
+      <w:pPr>
+        <w:rPr>
+          <w:i/>
+          <w:iCs/>
+          <w:color w:val="666666"/>
+        </w:rPr>
+      </w:pPr>
+      <w:r>
+        <w:rPr>
+          <w:i/>
+          <w:iCs/>
+          <w:color w:val="666666"/>
+        </w:rPr>
+        <w:lastRenderedPageBreak/>
+        <w:pict w14:anchorId="625DC633">
+          <v:rect id="_x0000_i1035" style="width:0;height:1.5pt" o:hralign="center" o:hrstd="t" o:hr="t" fillcolor="#a0a0a0" stroked="f"/>
+        </w:pict>
+      </w:r>
+    </w:p>
+    <w:p>
+      <w:pPr>
+        <w:rPr>
+          <w:i/>
+          <w:iCs/>
+          <w:color w:val="666666"/>
+        </w:rPr>
+      </w:pPr>
+      <w:r>
+        <w:rPr>
+          <w:i/>
+          <w:iCs/>
+          <w:color w:val="666666"/>
+        </w:rPr>
+        <w:t xml:space="preserve">Couverture </w:t>
+      </w:r>
+      <w:proofErr w:type="spellStart"/>
+      <w:r>
+        <w:rPr>
+          <w:i/>
+          <w:iCs/>
+          <w:color w:val="666666"/>
+        </w:rPr>
+        <w:t>Back-end</w:t>
+      </w:r>
+      <w:proofErr w:type="spellEnd"/>
+      <w:r>
+        <w:rPr>
+          <w:i/>
+          <w:iCs/>
+          <w:color w:val="666666"/>
+        </w:rPr>
+        <w:t xml:space="preserve"> (Spring Boot / </w:t>
+      </w:r>
+      <w:proofErr w:type="spellStart"/>
+      <w:r>
+        <w:rPr>
+          <w:i/>
+          <w:iCs/>
+          <w:color w:val="666666"/>
+        </w:rPr>
+        <w:t>JaCoCo</w:t>
+      </w:r>
+      <w:proofErr w:type="spellEnd"/>
+      <w:r>
+        <w:rPr>
+          <w:i/>
+          <w:iCs/>
+          <w:color w:val="666666"/>
+        </w:rPr>
+        <w:t>)</w:t>
+      </w:r>
+    </w:p>
+    <w:p>
+      <w:pPr>
+        <w:rPr>
+          <w:i/>
+          <w:iCs/>
+          <w:color w:val="666666"/>
+        </w:rPr>
+      </w:pPr>
+      <w:r>
+        <w:rPr>
+          <w:i/>
+          <w:iCs/>
+          <w:color w:val="666666"/>
+        </w:rPr>
+        <w:t>Résultats globaux :</w:t>
+      </w:r>
+    </w:p>
+    <w:p>
+      <w:pPr>
+        <w:numPr>
+          <w:ilvl w:val="0"/>
+          <w:numId w:val="34"/>
+        </w:numPr>
+        <w:rPr>
+          <w:i/>
+          <w:iCs/>
+          <w:color w:val="666666"/>
+        </w:rPr>
+      </w:pPr>
+      <w:r>
+        <w:rPr>
+          <w:i/>
+          <w:iCs/>
+          <w:color w:val="666666"/>
+        </w:rPr>
+        <w:t>Instructions couvertes : 89 %</w:t>
+      </w:r>
+    </w:p>
+    <w:p>
+      <w:pPr>
+        <w:numPr>
+          <w:ilvl w:val="0"/>
+          <w:numId w:val="34"/>
+        </w:numPr>
+        <w:rPr>
+          <w:i/>
+          <w:iCs/>
+          <w:color w:val="666666"/>
+        </w:rPr>
+      </w:pPr>
+      <w:r>
+        <w:rPr>
+          <w:i/>
+          <w:iCs/>
+          <w:color w:val="666666"/>
+        </w:rPr>
+        <w:t>Branches couvertes : 64 %</w:t>
+      </w:r>
+    </w:p>
+    <w:p>
+      <w:pPr>
+        <w:numPr>
+          <w:ilvl w:val="0"/>
+          <w:numId w:val="34"/>
+        </w:numPr>
+        <w:rPr>
+          <w:i/>
+          <w:iCs/>
+          <w:color w:val="666666"/>
+        </w:rPr>
+      </w:pPr>
+      <w:r>
+        <w:rPr>
+          <w:i/>
+          <w:iCs/>
+          <w:color w:val="666666"/>
+        </w:rPr>
+        <w:t>Méthodes largement testées</w:t>
+      </w:r>
+    </w:p>
+    <w:p>
+      <w:pPr>
+        <w:numPr>
+          <w:ilvl w:val="0"/>
+          <w:numId w:val="34"/>
+        </w:numPr>
+        <w:rPr>
+          <w:i/>
+          <w:iCs/>
+          <w:color w:val="666666"/>
+        </w:rPr>
+      </w:pPr>
+      <w:r>
+        <w:rPr>
+          <w:i/>
+          <w:iCs/>
+          <w:color w:val="666666"/>
+        </w:rPr>
+        <w:t>Services couverts à 94 %</w:t>
+      </w:r>
+    </w:p>
+    <w:p>
+      <w:pPr>
+        <w:numPr>
+          <w:ilvl w:val="0"/>
+          <w:numId w:val="34"/>
+        </w:numPr>
+        <w:rPr>
+          <w:i/>
+          <w:iCs/>
+          <w:color w:val="666666"/>
+        </w:rPr>
+      </w:pPr>
+      <w:r>
+        <w:rPr>
+          <w:i/>
+          <w:iCs/>
+          <w:color w:val="666666"/>
+        </w:rPr>
+        <w:t>Security package : 100 %</w:t>
+      </w:r>
+    </w:p>
+    <w:p>
+      <w:pPr>
+        <w:rPr>
+          <w:i/>
+          <w:iCs/>
+          <w:color w:val="666666"/>
+        </w:rPr>
+      </w:pPr>
+      <w:r>
+        <w:rPr>
+          <w:i/>
+          <w:iCs/>
+          <w:color w:val="666666"/>
+        </w:rPr>
+        <w:t>Points forts</w:t>
+      </w:r>
+    </w:p>
+    <w:p>
+      <w:pPr>
+        <w:numPr>
+          <w:ilvl w:val="0"/>
+          <w:numId w:val="35"/>
+        </w:numPr>
+        <w:rPr>
+          <w:i/>
+          <w:iCs/>
+          <w:color w:val="666666"/>
+        </w:rPr>
+      </w:pPr>
+      <w:r>
+        <w:rPr>
+          <w:i/>
+          <w:iCs/>
+          <w:color w:val="666666"/>
+        </w:rPr>
+        <w:t>Très bonne couverture des services métier (94 %), garantissant la fiabilité des règles fonctionnelles.</w:t>
+      </w:r>
+    </w:p>
+    <w:p>
+      <w:pPr>
+        <w:numPr>
+          <w:ilvl w:val="0"/>
+          <w:numId w:val="35"/>
+        </w:numPr>
+        <w:rPr>
+          <w:i/>
+          <w:iCs/>
+          <w:color w:val="666666"/>
+        </w:rPr>
+      </w:pPr>
+      <w:r>
+        <w:rPr>
+          <w:i/>
+          <w:iCs/>
+          <w:color w:val="666666"/>
+        </w:rPr>
+        <w:t>Sécurité (JWT / Spring Security) bien couverte.</w:t>
+      </w:r>
+    </w:p>
+    <w:p>
+      <w:pPr>
+        <w:numPr>
+          <w:ilvl w:val="0"/>
+          <w:numId w:val="35"/>
+        </w:numPr>
+        <w:rPr>
+          <w:i/>
+          <w:iCs/>
+          <w:color w:val="666666"/>
+        </w:rPr>
+      </w:pPr>
+      <w:r>
+        <w:rPr>
+          <w:i/>
+          <w:iCs/>
+          <w:color w:val="666666"/>
+        </w:rPr>
+        <w:t>Contrôleurs correctement testés (86 %).</w:t>
+      </w:r>
+    </w:p>
+    <w:p>
+      <w:pPr>
+        <w:numPr>
+          <w:ilvl w:val="0"/>
+          <w:numId w:val="35"/>
+        </w:numPr>
+        <w:rPr>
+          <w:i/>
+          <w:iCs/>
+          <w:color w:val="666666"/>
+        </w:rPr>
+      </w:pPr>
+      <w:r>
+        <w:rPr>
+          <w:i/>
+          <w:iCs/>
+          <w:color w:val="666666"/>
+        </w:rPr>
+        <w:t>Taux d’instructions élevé (89 %), ce qui est très satisfaisant.</w:t>
+      </w:r>
+    </w:p>
+    <w:p>
+      <w:pPr>
+        <w:rPr>
+          <w:i/>
+          <w:iCs/>
+          <w:color w:val="666666"/>
+        </w:rPr>
+      </w:pPr>
+      <w:r>
+        <w:rPr>
+          <w:i/>
+          <w:iCs/>
+          <w:color w:val="666666"/>
+        </w:rPr>
+        <w:t>Axe d’amélioration principal</w:t>
+      </w:r>
+    </w:p>
+    <w:p>
+      <w:pPr>
+        <w:numPr>
+          <w:ilvl w:val="0"/>
+          <w:numId w:val="36"/>
+        </w:numPr>
+        <w:rPr>
+          <w:i/>
+          <w:iCs/>
+          <w:color w:val="666666"/>
+        </w:rPr>
+      </w:pPr>
+      <w:r>
+        <w:rPr>
+          <w:i/>
+          <w:iCs/>
+          <w:color w:val="666666"/>
+        </w:rPr>
+        <w:t>Couverture des branches à 64 % :</w:t>
+      </w:r>
+      <w:r>
+        <w:rPr>
+          <w:i/>
+          <w:iCs/>
+          <w:color w:val="666666"/>
+        </w:rPr>
+        <w:br/>
+        <w:t>certains cas alternatifs (exceptions, cas limites, erreurs) pourraient être davantage testés.</w:t>
+      </w:r>
+    </w:p>
+    <w:p>
+      <w:pPr>
+        <w:rPr>
+          <w:i/>
+          <w:iCs/>
+          <w:color w:val="666666"/>
+        </w:rPr>
+      </w:pPr>
+      <w:r>
+        <w:rPr>
+          <w:i/>
+          <w:iCs/>
+          <w:color w:val="666666"/>
+        </w:rPr>
+        <w:t>Conclusion back</w:t>
+      </w:r>
+    </w:p>
+    <w:p>
+      <w:pPr>
+        <w:rPr>
+          <w:i/>
+          <w:iCs/>
+          <w:color w:val="666666"/>
+        </w:rPr>
+      </w:pPr>
+      <w:r>
+        <w:rPr>
+          <w:i/>
+          <w:iCs/>
+          <w:color w:val="666666"/>
+        </w:rPr>
+        <w:t xml:space="preserve">Le </w:t>
+      </w:r>
+      <w:proofErr w:type="spellStart"/>
+      <w:r>
+        <w:rPr>
+          <w:i/>
+          <w:iCs/>
+          <w:color w:val="666666"/>
+        </w:rPr>
+        <w:t>back-end</w:t>
+      </w:r>
+      <w:proofErr w:type="spellEnd"/>
+      <w:r>
+        <w:rPr>
+          <w:i/>
+          <w:iCs/>
+          <w:color w:val="666666"/>
+        </w:rPr>
+        <w:t xml:space="preserve"> présente une couverture solide et rassurante, notamment sur la logique métier et la sécurité.</w:t>
+      </w:r>
+      <w:r>
+        <w:rPr>
+          <w:i/>
+          <w:iCs/>
+          <w:color w:val="666666"/>
+        </w:rPr>
+        <w:br/>
+        <w:t>Le projet est robuste sur les flux principaux.</w:t>
+      </w:r>
+      <w:r>
+        <w:rPr>
+          <w:i/>
+          <w:iCs/>
+          <w:color w:val="666666"/>
+        </w:rPr>
+        <w:br/>
+        <w:t>Un enrichissement des tests sur les scénarios d’erreur permettrait d’optimiser encore la qualité.</w:t>
+      </w:r>
+    </w:p>
+    <w:p>
+      <w:pPr>
+        <w:rPr>
+          <w:i/>
+          <w:iCs/>
+          <w:color w:val="666666"/>
+        </w:rPr>
+      </w:pPr>
+      <w:r>
+        <w:rPr>
+          <w:i/>
+          <w:iCs/>
+          <w:color w:val="666666"/>
+        </w:rPr>
+        <w:pict w14:anchorId="42897535">
+          <v:rect id="_x0000_i1036" style="width:0;height:1.5pt" o:hralign="center" o:hrstd="t" o:hr="t" fillcolor="#a0a0a0" stroked="f"/>
+        </w:pict>
+      </w:r>
+    </w:p>
+    <w:p>
+      <w:pPr>
+        <w:rPr>
+          <w:i/>
+          <w:iCs/>
+          <w:color w:val="666666"/>
+        </w:rPr>
+      </w:pPr>
+      <w:r>
+        <w:rPr>
+          <w:i/>
+          <w:iCs/>
+          <w:color w:val="666666"/>
+        </w:rPr>
+        <w:t>Conclusion globale</w:t>
+      </w:r>
+    </w:p>
+    <w:p>
+      <w:pPr>
+        <w:numPr>
+          <w:ilvl w:val="0"/>
+          <w:numId w:val="37"/>
+        </w:numPr>
+        <w:rPr>
+          <w:i/>
+          <w:iCs/>
+          <w:color w:val="666666"/>
+        </w:rPr>
+      </w:pPr>
+      <w:r>
+        <w:rPr>
+          <w:i/>
+          <w:iCs/>
+          <w:color w:val="666666"/>
+        </w:rPr>
+        <w:t xml:space="preserve">Le </w:t>
+      </w:r>
+      <w:proofErr w:type="spellStart"/>
+      <w:r>
+        <w:rPr>
+          <w:i/>
+          <w:iCs/>
+          <w:color w:val="666666"/>
+        </w:rPr>
+        <w:t>back-end</w:t>
+      </w:r>
+      <w:proofErr w:type="spellEnd"/>
+      <w:r>
+        <w:rPr>
+          <w:i/>
+          <w:iCs/>
+          <w:color w:val="666666"/>
+        </w:rPr>
+        <w:t xml:space="preserve"> est très bien couvert.</w:t>
+      </w:r>
+    </w:p>
+    <w:p>
+      <w:pPr>
+        <w:numPr>
+          <w:ilvl w:val="0"/>
+          <w:numId w:val="37"/>
+        </w:numPr>
+        <w:rPr>
+          <w:i/>
+          <w:iCs/>
+          <w:color w:val="666666"/>
+        </w:rPr>
+      </w:pPr>
+      <w:r>
+        <w:rPr>
+          <w:i/>
+          <w:iCs/>
+          <w:color w:val="666666"/>
+        </w:rPr>
+        <w:t xml:space="preserve">Le </w:t>
+      </w:r>
+      <w:proofErr w:type="spellStart"/>
+      <w:r>
+        <w:rPr>
+          <w:i/>
+          <w:iCs/>
+          <w:color w:val="666666"/>
+        </w:rPr>
+        <w:t>front-end</w:t>
+      </w:r>
+      <w:proofErr w:type="spellEnd"/>
+      <w:r>
+        <w:rPr>
+          <w:i/>
+          <w:iCs/>
+          <w:color w:val="666666"/>
+        </w:rPr>
+        <w:t xml:space="preserve"> atteint un niveau cohérent pour un MVP.</w:t>
+      </w:r>
+    </w:p>
+    <w:p>
+      <w:pPr>
+        <w:numPr>
+          <w:ilvl w:val="0"/>
+          <w:numId w:val="37"/>
+        </w:numPr>
+        <w:rPr>
+          <w:i/>
+          <w:iCs/>
+          <w:color w:val="666666"/>
+        </w:rPr>
+      </w:pPr>
+      <w:r>
+        <w:rPr>
+          <w:i/>
+          <w:iCs/>
+          <w:color w:val="666666"/>
+        </w:rPr>
+        <w:t>Les flux critiques (authentification, création de post, abonnements) sont sécurisés et testés.</w:t>
+      </w:r>
+    </w:p>
+    <w:p>
+      <w:pPr>
+        <w:numPr>
+          <w:ilvl w:val="0"/>
+          <w:numId w:val="37"/>
+        </w:numPr>
+        <w:rPr>
+          <w:i/>
+          <w:iCs/>
+          <w:color w:val="666666"/>
+        </w:rPr>
+      </w:pPr>
+      <w:r>
+        <w:rPr>
+          <w:i/>
+          <w:iCs/>
+          <w:color w:val="666666"/>
+        </w:rPr>
+        <w:t>La qualité logicielle est conforme aux exigences du projet.</w:t>
+      </w:r>
+    </w:p>
+    <w:p>
+      <w:pPr>
         <w:ind w:left="720"/>
       </w:pPr>
     </w:p>
@@ -14661,7 +16840,7 @@
           <w:color w:val="666666"/>
         </w:rPr>
         <w:pict w14:anchorId="1FEC0AC9">
-          <v:rect id="_x0000_i1084" style="width:0;height:1.5pt" o:hralign="center" o:hrstd="t" o:hr="t" fillcolor="#a0a0a0" stroked="f"/>
+          <v:rect id="_x0000_i1037" style="width:0;height:1.5pt" o:hralign="center" o:hrstd="t" o:hr="t" fillcolor="#a0a0a0" stroked="f"/>
         </w:pict>
       </w:r>
     </w:p>
@@ -14681,6 +16860,7 @@
           <w:iCs/>
           <w:color w:val="666666"/>
         </w:rPr>
+        <w:lastRenderedPageBreak/>
         <w:t>2. Points forts</w:t>
       </w:r>
     </w:p>
@@ -14776,7 +16956,6 @@
           <w:iCs/>
           <w:color w:val="666666"/>
         </w:rPr>
-        <w:lastRenderedPageBreak/>
         <w:t>Base de données normalisée et cohérente.</w:t>
       </w:r>
     </w:p>
@@ -14816,7 +16995,7 @@
           <w:color w:val="666666"/>
         </w:rPr>
         <w:pict w14:anchorId="3D667D1D">
-          <v:rect id="_x0000_i1085" style="width:0;height:1.5pt" o:hralign="center" o:hrstd="t" o:hr="t" fillcolor="#a0a0a0" stroked="f"/>
+          <v:rect id="_x0000_i1038" style="width:0;height:1.5pt" o:hralign="center" o:hrstd="t" o:hr="t" fillcolor="#a0a0a0" stroked="f"/>
         </w:pict>
       </w:r>
     </w:p>
@@ -14950,7 +17129,7 @@
           <w:color w:val="666666"/>
         </w:rPr>
         <w:pict w14:anchorId="1FDA8EF0">
-          <v:rect id="_x0000_i1086" style="width:0;height:1.5pt" o:hralign="center" o:hrstd="t" o:hr="t" fillcolor="#a0a0a0" stroked="f"/>
+          <v:rect id="_x0000_i1039" style="width:0;height:1.5pt" o:hralign="center" o:hrstd="t" o:hr="t" fillcolor="#a0a0a0" stroked="f"/>
         </w:pict>
       </w:r>
     </w:p>
@@ -15028,7 +17207,7 @@
           <w:color w:val="666666"/>
         </w:rPr>
         <w:pict w14:anchorId="1EAA5904">
-          <v:rect id="_x0000_i1087" style="width:0;height:1.5pt" o:hralign="center" o:hrstd="t" o:hr="t" fillcolor="#a0a0a0" stroked="f"/>
+          <v:rect id="_x0000_i1040" style="width:0;height:1.5pt" o:hralign="center" o:hrstd="t" o:hr="t" fillcolor="#a0a0a0" stroked="f"/>
         </w:pict>
       </w:r>
     </w:p>
@@ -15162,7 +17341,7 @@
           <w:color w:val="666666"/>
         </w:rPr>
         <w:pict w14:anchorId="0825C167">
-          <v:rect id="_x0000_i1088" style="width:0;height:1.5pt" o:hralign="center" o:hrstd="t" o:hr="t" fillcolor="#a0a0a0" stroked="f"/>
+          <v:rect id="_x0000_i1041" style="width:0;height:1.5pt" o:hralign="center" o:hrstd="t" o:hr="t" fillcolor="#a0a0a0" stroked="f"/>
         </w:pict>
       </w:r>
     </w:p>
@@ -15204,6 +17383,7 @@
           <w:iCs/>
           <w:color w:val="666666"/>
         </w:rPr>
+        <w:lastRenderedPageBreak/>
         <w:t>Le projet répond aux exigences du MVP définies par ORION.</w:t>
       </w:r>
       <w:r>
@@ -15648,6 +17828,304 @@
     </w:lvl>
   </w:abstractNum>
   <w:abstractNum w:abstractNumId="3" w15:restartNumberingAfterBreak="0">
+    <w:nsid w:val="07BF51C7"/>
+    <w:multiLevelType w:val="multilevel"/>
+    <w:tmpl w:val="F5046020"/>
+    <w:lvl w:ilvl="0">
+      <w:start w:val="1"/>
+      <w:numFmt w:val="bullet"/>
+      <w:lvlText w:val=""/>
+      <w:lvlJc w:val="left"/>
+      <w:pPr>
+        <w:tabs>
+          <w:tab w:val="num" w:pos="720"/>
+        </w:tabs>
+        <w:ind w:left="720" w:hanging="360"/>
+      </w:pPr>
+      <w:rPr>
+        <w:rFonts w:ascii="Symbol" w:hAnsi="Symbol" w:hint="default"/>
+        <w:sz w:val="20"/>
+      </w:rPr>
+    </w:lvl>
+    <w:lvl w:ilvl="1" w:tentative="1">
+      <w:start w:val="1"/>
+      <w:numFmt w:val="bullet"/>
+      <w:lvlText w:val="o"/>
+      <w:lvlJc w:val="left"/>
+      <w:pPr>
+        <w:tabs>
+          <w:tab w:val="num" w:pos="1440"/>
+        </w:tabs>
+        <w:ind w:left="1440" w:hanging="360"/>
+      </w:pPr>
+      <w:rPr>
+        <w:rFonts w:ascii="Courier New" w:hAnsi="Courier New" w:hint="default"/>
+        <w:sz w:val="20"/>
+      </w:rPr>
+    </w:lvl>
+    <w:lvl w:ilvl="2" w:tentative="1">
+      <w:start w:val="1"/>
+      <w:numFmt w:val="bullet"/>
+      <w:lvlText w:val=""/>
+      <w:lvlJc w:val="left"/>
+      <w:pPr>
+        <w:tabs>
+          <w:tab w:val="num" w:pos="2160"/>
+        </w:tabs>
+        <w:ind w:left="2160" w:hanging="360"/>
+      </w:pPr>
+      <w:rPr>
+        <w:rFonts w:ascii="Wingdings" w:hAnsi="Wingdings" w:hint="default"/>
+        <w:sz w:val="20"/>
+      </w:rPr>
+    </w:lvl>
+    <w:lvl w:ilvl="3" w:tentative="1">
+      <w:start w:val="1"/>
+      <w:numFmt w:val="bullet"/>
+      <w:lvlText w:val=""/>
+      <w:lvlJc w:val="left"/>
+      <w:pPr>
+        <w:tabs>
+          <w:tab w:val="num" w:pos="2880"/>
+        </w:tabs>
+        <w:ind w:left="2880" w:hanging="360"/>
+      </w:pPr>
+      <w:rPr>
+        <w:rFonts w:ascii="Wingdings" w:hAnsi="Wingdings" w:hint="default"/>
+        <w:sz w:val="20"/>
+      </w:rPr>
+    </w:lvl>
+    <w:lvl w:ilvl="4" w:tentative="1">
+      <w:start w:val="1"/>
+      <w:numFmt w:val="bullet"/>
+      <w:lvlText w:val=""/>
+      <w:lvlJc w:val="left"/>
+      <w:pPr>
+        <w:tabs>
+          <w:tab w:val="num" w:pos="3600"/>
+        </w:tabs>
+        <w:ind w:left="3600" w:hanging="360"/>
+      </w:pPr>
+      <w:rPr>
+        <w:rFonts w:ascii="Wingdings" w:hAnsi="Wingdings" w:hint="default"/>
+        <w:sz w:val="20"/>
+      </w:rPr>
+    </w:lvl>
+    <w:lvl w:ilvl="5" w:tentative="1">
+      <w:start w:val="1"/>
+      <w:numFmt w:val="bullet"/>
+      <w:lvlText w:val=""/>
+      <w:lvlJc w:val="left"/>
+      <w:pPr>
+        <w:tabs>
+          <w:tab w:val="num" w:pos="4320"/>
+        </w:tabs>
+        <w:ind w:left="4320" w:hanging="360"/>
+      </w:pPr>
+      <w:rPr>
+        <w:rFonts w:ascii="Wingdings" w:hAnsi="Wingdings" w:hint="default"/>
+        <w:sz w:val="20"/>
+      </w:rPr>
+    </w:lvl>
+    <w:lvl w:ilvl="6" w:tentative="1">
+      <w:start w:val="1"/>
+      <w:numFmt w:val="bullet"/>
+      <w:lvlText w:val=""/>
+      <w:lvlJc w:val="left"/>
+      <w:pPr>
+        <w:tabs>
+          <w:tab w:val="num" w:pos="5040"/>
+        </w:tabs>
+        <w:ind w:left="5040" w:hanging="360"/>
+      </w:pPr>
+      <w:rPr>
+        <w:rFonts w:ascii="Wingdings" w:hAnsi="Wingdings" w:hint="default"/>
+        <w:sz w:val="20"/>
+      </w:rPr>
+    </w:lvl>
+    <w:lvl w:ilvl="7" w:tentative="1">
+      <w:start w:val="1"/>
+      <w:numFmt w:val="bullet"/>
+      <w:lvlText w:val=""/>
+      <w:lvlJc w:val="left"/>
+      <w:pPr>
+        <w:tabs>
+          <w:tab w:val="num" w:pos="5760"/>
+        </w:tabs>
+        <w:ind w:left="5760" w:hanging="360"/>
+      </w:pPr>
+      <w:rPr>
+        <w:rFonts w:ascii="Wingdings" w:hAnsi="Wingdings" w:hint="default"/>
+        <w:sz w:val="20"/>
+      </w:rPr>
+    </w:lvl>
+    <w:lvl w:ilvl="8" w:tentative="1">
+      <w:start w:val="1"/>
+      <w:numFmt w:val="bullet"/>
+      <w:lvlText w:val=""/>
+      <w:lvlJc w:val="left"/>
+      <w:pPr>
+        <w:tabs>
+          <w:tab w:val="num" w:pos="6480"/>
+        </w:tabs>
+        <w:ind w:left="6480" w:hanging="360"/>
+      </w:pPr>
+      <w:rPr>
+        <w:rFonts w:ascii="Wingdings" w:hAnsi="Wingdings" w:hint="default"/>
+        <w:sz w:val="20"/>
+      </w:rPr>
+    </w:lvl>
+  </w:abstractNum>
+  <w:abstractNum w:abstractNumId="4" w15:restartNumberingAfterBreak="0">
+    <w:nsid w:val="0F740A09"/>
+    <w:multiLevelType w:val="multilevel"/>
+    <w:tmpl w:val="3D9026FA"/>
+    <w:lvl w:ilvl="0">
+      <w:start w:val="1"/>
+      <w:numFmt w:val="bullet"/>
+      <w:lvlText w:val=""/>
+      <w:lvlJc w:val="left"/>
+      <w:pPr>
+        <w:tabs>
+          <w:tab w:val="num" w:pos="720"/>
+        </w:tabs>
+        <w:ind w:left="720" w:hanging="360"/>
+      </w:pPr>
+      <w:rPr>
+        <w:rFonts w:ascii="Symbol" w:hAnsi="Symbol" w:hint="default"/>
+        <w:sz w:val="20"/>
+      </w:rPr>
+    </w:lvl>
+    <w:lvl w:ilvl="1" w:tentative="1">
+      <w:start w:val="1"/>
+      <w:numFmt w:val="bullet"/>
+      <w:lvlText w:val="o"/>
+      <w:lvlJc w:val="left"/>
+      <w:pPr>
+        <w:tabs>
+          <w:tab w:val="num" w:pos="1440"/>
+        </w:tabs>
+        <w:ind w:left="1440" w:hanging="360"/>
+      </w:pPr>
+      <w:rPr>
+        <w:rFonts w:ascii="Courier New" w:hAnsi="Courier New" w:hint="default"/>
+        <w:sz w:val="20"/>
+      </w:rPr>
+    </w:lvl>
+    <w:lvl w:ilvl="2" w:tentative="1">
+      <w:start w:val="1"/>
+      <w:numFmt w:val="bullet"/>
+      <w:lvlText w:val=""/>
+      <w:lvlJc w:val="left"/>
+      <w:pPr>
+        <w:tabs>
+          <w:tab w:val="num" w:pos="2160"/>
+        </w:tabs>
+        <w:ind w:left="2160" w:hanging="360"/>
+      </w:pPr>
+      <w:rPr>
+        <w:rFonts w:ascii="Wingdings" w:hAnsi="Wingdings" w:hint="default"/>
+        <w:sz w:val="20"/>
+      </w:rPr>
+    </w:lvl>
+    <w:lvl w:ilvl="3" w:tentative="1">
+      <w:start w:val="1"/>
+      <w:numFmt w:val="bullet"/>
+      <w:lvlText w:val=""/>
+      <w:lvlJc w:val="left"/>
+      <w:pPr>
+        <w:tabs>
+          <w:tab w:val="num" w:pos="2880"/>
+        </w:tabs>
+        <w:ind w:left="2880" w:hanging="360"/>
+      </w:pPr>
+      <w:rPr>
+        <w:rFonts w:ascii="Wingdings" w:hAnsi="Wingdings" w:hint="default"/>
+        <w:sz w:val="20"/>
+      </w:rPr>
+    </w:lvl>
+    <w:lvl w:ilvl="4" w:tentative="1">
+      <w:start w:val="1"/>
+      <w:numFmt w:val="bullet"/>
+      <w:lvlText w:val=""/>
+      <w:lvlJc w:val="left"/>
+      <w:pPr>
+        <w:tabs>
+          <w:tab w:val="num" w:pos="3600"/>
+        </w:tabs>
+        <w:ind w:left="3600" w:hanging="360"/>
+      </w:pPr>
+      <w:rPr>
+        <w:rFonts w:ascii="Wingdings" w:hAnsi="Wingdings" w:hint="default"/>
+        <w:sz w:val="20"/>
+      </w:rPr>
+    </w:lvl>
+    <w:lvl w:ilvl="5" w:tentative="1">
+      <w:start w:val="1"/>
+      <w:numFmt w:val="bullet"/>
+      <w:lvlText w:val=""/>
+      <w:lvlJc w:val="left"/>
+      <w:pPr>
+        <w:tabs>
+          <w:tab w:val="num" w:pos="4320"/>
+        </w:tabs>
+        <w:ind w:left="4320" w:hanging="360"/>
+      </w:pPr>
+      <w:rPr>
+        <w:rFonts w:ascii="Wingdings" w:hAnsi="Wingdings" w:hint="default"/>
+        <w:sz w:val="20"/>
+      </w:rPr>
+    </w:lvl>
+    <w:lvl w:ilvl="6" w:tentative="1">
+      <w:start w:val="1"/>
+      <w:numFmt w:val="bullet"/>
+      <w:lvlText w:val=""/>
+      <w:lvlJc w:val="left"/>
+      <w:pPr>
+        <w:tabs>
+          <w:tab w:val="num" w:pos="5040"/>
+        </w:tabs>
+        <w:ind w:left="5040" w:hanging="360"/>
+      </w:pPr>
+      <w:rPr>
+        <w:rFonts w:ascii="Wingdings" w:hAnsi="Wingdings" w:hint="default"/>
+        <w:sz w:val="20"/>
+      </w:rPr>
+    </w:lvl>
+    <w:lvl w:ilvl="7" w:tentative="1">
+      <w:start w:val="1"/>
+      <w:numFmt w:val="bullet"/>
+      <w:lvlText w:val=""/>
+      <w:lvlJc w:val="left"/>
+      <w:pPr>
+        <w:tabs>
+          <w:tab w:val="num" w:pos="5760"/>
+        </w:tabs>
+        <w:ind w:left="5760" w:hanging="360"/>
+      </w:pPr>
+      <w:rPr>
+        <w:rFonts w:ascii="Wingdings" w:hAnsi="Wingdings" w:hint="default"/>
+        <w:sz w:val="20"/>
+      </w:rPr>
+    </w:lvl>
+    <w:lvl w:ilvl="8" w:tentative="1">
+      <w:start w:val="1"/>
+      <w:numFmt w:val="bullet"/>
+      <w:lvlText w:val=""/>
+      <w:lvlJc w:val="left"/>
+      <w:pPr>
+        <w:tabs>
+          <w:tab w:val="num" w:pos="6480"/>
+        </w:tabs>
+        <w:ind w:left="6480" w:hanging="360"/>
+      </w:pPr>
+      <w:rPr>
+        <w:rFonts w:ascii="Wingdings" w:hAnsi="Wingdings" w:hint="default"/>
+        <w:sz w:val="20"/>
+      </w:rPr>
+    </w:lvl>
+  </w:abstractNum>
+  <w:abstractNum w:abstractNumId="5" w15:restartNumberingAfterBreak="0">
     <w:nsid w:val="177E7070"/>
     <w:multiLevelType w:val="multilevel"/>
     <w:tmpl w:val="A20E9B04"/>
@@ -15760,7 +18238,7 @@
       </w:rPr>
     </w:lvl>
   </w:abstractNum>
-  <w:abstractNum w:abstractNumId="4" w15:restartNumberingAfterBreak="0">
+  <w:abstractNum w:abstractNumId="6" w15:restartNumberingAfterBreak="0">
     <w:nsid w:val="18A06887"/>
     <w:multiLevelType w:val="multilevel"/>
     <w:tmpl w:val="AAF041EE"/>
@@ -15909,7 +18387,7 @@
       </w:rPr>
     </w:lvl>
   </w:abstractNum>
-  <w:abstractNum w:abstractNumId="5" w15:restartNumberingAfterBreak="0">
+  <w:abstractNum w:abstractNumId="7" w15:restartNumberingAfterBreak="0">
     <w:nsid w:val="19940969"/>
     <w:multiLevelType w:val="multilevel"/>
     <w:tmpl w:val="5C56A798"/>
@@ -16058,7 +18536,7 @@
       </w:rPr>
     </w:lvl>
   </w:abstractNum>
-  <w:abstractNum w:abstractNumId="6" w15:restartNumberingAfterBreak="0">
+  <w:abstractNum w:abstractNumId="8" w15:restartNumberingAfterBreak="0">
     <w:nsid w:val="1ABF407B"/>
     <w:multiLevelType w:val="multilevel"/>
     <w:tmpl w:val="D1CCFD6A"/>
@@ -16207,7 +18685,156 @@
       </w:rPr>
     </w:lvl>
   </w:abstractNum>
-  <w:abstractNum w:abstractNumId="7" w15:restartNumberingAfterBreak="0">
+  <w:abstractNum w:abstractNumId="9" w15:restartNumberingAfterBreak="0">
+    <w:nsid w:val="1BBF2AD0"/>
+    <w:multiLevelType w:val="multilevel"/>
+    <w:tmpl w:val="5F04A5B4"/>
+    <w:lvl w:ilvl="0">
+      <w:start w:val="1"/>
+      <w:numFmt w:val="bullet"/>
+      <w:lvlText w:val=""/>
+      <w:lvlJc w:val="left"/>
+      <w:pPr>
+        <w:tabs>
+          <w:tab w:val="num" w:pos="720"/>
+        </w:tabs>
+        <w:ind w:left="720" w:hanging="360"/>
+      </w:pPr>
+      <w:rPr>
+        <w:rFonts w:ascii="Symbol" w:hAnsi="Symbol" w:hint="default"/>
+        <w:sz w:val="20"/>
+      </w:rPr>
+    </w:lvl>
+    <w:lvl w:ilvl="1" w:tentative="1">
+      <w:start w:val="1"/>
+      <w:numFmt w:val="bullet"/>
+      <w:lvlText w:val="o"/>
+      <w:lvlJc w:val="left"/>
+      <w:pPr>
+        <w:tabs>
+          <w:tab w:val="num" w:pos="1440"/>
+        </w:tabs>
+        <w:ind w:left="1440" w:hanging="360"/>
+      </w:pPr>
+      <w:rPr>
+        <w:rFonts w:ascii="Courier New" w:hAnsi="Courier New" w:hint="default"/>
+        <w:sz w:val="20"/>
+      </w:rPr>
+    </w:lvl>
+    <w:lvl w:ilvl="2" w:tentative="1">
+      <w:start w:val="1"/>
+      <w:numFmt w:val="bullet"/>
+      <w:lvlText w:val=""/>
+      <w:lvlJc w:val="left"/>
+      <w:pPr>
+        <w:tabs>
+          <w:tab w:val="num" w:pos="2160"/>
+        </w:tabs>
+        <w:ind w:left="2160" w:hanging="360"/>
+      </w:pPr>
+      <w:rPr>
+        <w:rFonts w:ascii="Wingdings" w:hAnsi="Wingdings" w:hint="default"/>
+        <w:sz w:val="20"/>
+      </w:rPr>
+    </w:lvl>
+    <w:lvl w:ilvl="3" w:tentative="1">
+      <w:start w:val="1"/>
+      <w:numFmt w:val="bullet"/>
+      <w:lvlText w:val=""/>
+      <w:lvlJc w:val="left"/>
+      <w:pPr>
+        <w:tabs>
+          <w:tab w:val="num" w:pos="2880"/>
+        </w:tabs>
+        <w:ind w:left="2880" w:hanging="360"/>
+      </w:pPr>
+      <w:rPr>
+        <w:rFonts w:ascii="Wingdings" w:hAnsi="Wingdings" w:hint="default"/>
+        <w:sz w:val="20"/>
+      </w:rPr>
+    </w:lvl>
+    <w:lvl w:ilvl="4" w:tentative="1">
+      <w:start w:val="1"/>
+      <w:numFmt w:val="bullet"/>
+      <w:lvlText w:val=""/>
+      <w:lvlJc w:val="left"/>
+      <w:pPr>
+        <w:tabs>
+          <w:tab w:val="num" w:pos="3600"/>
+        </w:tabs>
+        <w:ind w:left="3600" w:hanging="360"/>
+      </w:pPr>
+      <w:rPr>
+        <w:rFonts w:ascii="Wingdings" w:hAnsi="Wingdings" w:hint="default"/>
+        <w:sz w:val="20"/>
+      </w:rPr>
+    </w:lvl>
+    <w:lvl w:ilvl="5" w:tentative="1">
+      <w:start w:val="1"/>
+      <w:numFmt w:val="bullet"/>
+      <w:lvlText w:val=""/>
+      <w:lvlJc w:val="left"/>
+      <w:pPr>
+        <w:tabs>
+          <w:tab w:val="num" w:pos="4320"/>
+        </w:tabs>
+        <w:ind w:left="4320" w:hanging="360"/>
+      </w:pPr>
+      <w:rPr>
+        <w:rFonts w:ascii="Wingdings" w:hAnsi="Wingdings" w:hint="default"/>
+        <w:sz w:val="20"/>
+      </w:rPr>
+    </w:lvl>
+    <w:lvl w:ilvl="6" w:tentative="1">
+      <w:start w:val="1"/>
+      <w:numFmt w:val="bullet"/>
+      <w:lvlText w:val=""/>
+      <w:lvlJc w:val="left"/>
+      <w:pPr>
+        <w:tabs>
+          <w:tab w:val="num" w:pos="5040"/>
+        </w:tabs>
+        <w:ind w:left="5040" w:hanging="360"/>
+      </w:pPr>
+      <w:rPr>
+        <w:rFonts w:ascii="Wingdings" w:hAnsi="Wingdings" w:hint="default"/>
+        <w:sz w:val="20"/>
+      </w:rPr>
+    </w:lvl>
+    <w:lvl w:ilvl="7" w:tentative="1">
+      <w:start w:val="1"/>
+      <w:numFmt w:val="bullet"/>
+      <w:lvlText w:val=""/>
+      <w:lvlJc w:val="left"/>
+      <w:pPr>
+        <w:tabs>
+          <w:tab w:val="num" w:pos="5760"/>
+        </w:tabs>
+        <w:ind w:left="5760" w:hanging="360"/>
+      </w:pPr>
+      <w:rPr>
+        <w:rFonts w:ascii="Wingdings" w:hAnsi="Wingdings" w:hint="default"/>
+        <w:sz w:val="20"/>
+      </w:rPr>
+    </w:lvl>
+    <w:lvl w:ilvl="8" w:tentative="1">
+      <w:start w:val="1"/>
+      <w:numFmt w:val="bullet"/>
+      <w:lvlText w:val=""/>
+      <w:lvlJc w:val="left"/>
+      <w:pPr>
+        <w:tabs>
+          <w:tab w:val="num" w:pos="6480"/>
+        </w:tabs>
+        <w:ind w:left="6480" w:hanging="360"/>
+      </w:pPr>
+      <w:rPr>
+        <w:rFonts w:ascii="Wingdings" w:hAnsi="Wingdings" w:hint="default"/>
+        <w:sz w:val="20"/>
+      </w:rPr>
+    </w:lvl>
+  </w:abstractNum>
+  <w:abstractNum w:abstractNumId="10" w15:restartNumberingAfterBreak="0">
     <w:nsid w:val="1C0225A9"/>
     <w:multiLevelType w:val="multilevel"/>
     <w:tmpl w:val="CE005DE2"/>
@@ -16320,7 +18947,7 @@
       </w:rPr>
     </w:lvl>
   </w:abstractNum>
-  <w:abstractNum w:abstractNumId="8" w15:restartNumberingAfterBreak="0">
+  <w:abstractNum w:abstractNumId="11" w15:restartNumberingAfterBreak="0">
     <w:nsid w:val="23F94538"/>
     <w:multiLevelType w:val="multilevel"/>
     <w:tmpl w:val="5704A9BC"/>
@@ -16469,7 +19096,7 @@
       </w:rPr>
     </w:lvl>
   </w:abstractNum>
-  <w:abstractNum w:abstractNumId="9" w15:restartNumberingAfterBreak="0">
+  <w:abstractNum w:abstractNumId="12" w15:restartNumberingAfterBreak="0">
     <w:nsid w:val="28FF6AA6"/>
     <w:multiLevelType w:val="multilevel"/>
     <w:tmpl w:val="757A3578"/>
@@ -16618,7 +19245,7 @@
       </w:rPr>
     </w:lvl>
   </w:abstractNum>
-  <w:abstractNum w:abstractNumId="10" w15:restartNumberingAfterBreak="0">
+  <w:abstractNum w:abstractNumId="13" w15:restartNumberingAfterBreak="0">
     <w:nsid w:val="2E650984"/>
     <w:multiLevelType w:val="multilevel"/>
     <w:tmpl w:val="9852F45A"/>
@@ -16767,7 +19394,7 @@
       </w:rPr>
     </w:lvl>
   </w:abstractNum>
-  <w:abstractNum w:abstractNumId="11" w15:restartNumberingAfterBreak="0">
+  <w:abstractNum w:abstractNumId="14" w15:restartNumberingAfterBreak="0">
     <w:nsid w:val="2F3959DA"/>
     <w:multiLevelType w:val="multilevel"/>
     <w:tmpl w:val="7F763EBE"/>
@@ -16880,7 +19507,7 @@
       </w:rPr>
     </w:lvl>
   </w:abstractNum>
-  <w:abstractNum w:abstractNumId="12" w15:restartNumberingAfterBreak="0">
+  <w:abstractNum w:abstractNumId="15" w15:restartNumberingAfterBreak="0">
     <w:nsid w:val="331E5249"/>
     <w:multiLevelType w:val="multilevel"/>
     <w:tmpl w:val="1CD2FF92"/>
@@ -17029,7 +19656,7 @@
       </w:rPr>
     </w:lvl>
   </w:abstractNum>
-  <w:abstractNum w:abstractNumId="13" w15:restartNumberingAfterBreak="0">
+  <w:abstractNum w:abstractNumId="16" w15:restartNumberingAfterBreak="0">
     <w:nsid w:val="36D01313"/>
     <w:multiLevelType w:val="hybridMultilevel"/>
     <w:tmpl w:val="CE5A0B2E"/>
@@ -17142,7 +19769,156 @@
       </w:rPr>
     </w:lvl>
   </w:abstractNum>
-  <w:abstractNum w:abstractNumId="14" w15:restartNumberingAfterBreak="0">
+  <w:abstractNum w:abstractNumId="17" w15:restartNumberingAfterBreak="0">
+    <w:nsid w:val="37CC4FED"/>
+    <w:multiLevelType w:val="multilevel"/>
+    <w:tmpl w:val="03564108"/>
+    <w:lvl w:ilvl="0">
+      <w:start w:val="1"/>
+      <w:numFmt w:val="bullet"/>
+      <w:lvlText w:val=""/>
+      <w:lvlJc w:val="left"/>
+      <w:pPr>
+        <w:tabs>
+          <w:tab w:val="num" w:pos="720"/>
+        </w:tabs>
+        <w:ind w:left="720" w:hanging="360"/>
+      </w:pPr>
+      <w:rPr>
+        <w:rFonts w:ascii="Symbol" w:hAnsi="Symbol" w:hint="default"/>
+        <w:sz w:val="20"/>
+      </w:rPr>
+    </w:lvl>
+    <w:lvl w:ilvl="1" w:tentative="1">
+      <w:start w:val="1"/>
+      <w:numFmt w:val="bullet"/>
+      <w:lvlText w:val="o"/>
+      <w:lvlJc w:val="left"/>
+      <w:pPr>
+        <w:tabs>
+          <w:tab w:val="num" w:pos="1440"/>
+        </w:tabs>
+        <w:ind w:left="1440" w:hanging="360"/>
+      </w:pPr>
+      <w:rPr>
+        <w:rFonts w:ascii="Courier New" w:hAnsi="Courier New" w:hint="default"/>
+        <w:sz w:val="20"/>
+      </w:rPr>
+    </w:lvl>
+    <w:lvl w:ilvl="2" w:tentative="1">
+      <w:start w:val="1"/>
+      <w:numFmt w:val="bullet"/>
+      <w:lvlText w:val=""/>
+      <w:lvlJc w:val="left"/>
+      <w:pPr>
+        <w:tabs>
+          <w:tab w:val="num" w:pos="2160"/>
+        </w:tabs>
+        <w:ind w:left="2160" w:hanging="360"/>
+      </w:pPr>
+      <w:rPr>
+        <w:rFonts w:ascii="Wingdings" w:hAnsi="Wingdings" w:hint="default"/>
+        <w:sz w:val="20"/>
+      </w:rPr>
+    </w:lvl>
+    <w:lvl w:ilvl="3" w:tentative="1">
+      <w:start w:val="1"/>
+      <w:numFmt w:val="bullet"/>
+      <w:lvlText w:val=""/>
+      <w:lvlJc w:val="left"/>
+      <w:pPr>
+        <w:tabs>
+          <w:tab w:val="num" w:pos="2880"/>
+        </w:tabs>
+        <w:ind w:left="2880" w:hanging="360"/>
+      </w:pPr>
+      <w:rPr>
+        <w:rFonts w:ascii="Wingdings" w:hAnsi="Wingdings" w:hint="default"/>
+        <w:sz w:val="20"/>
+      </w:rPr>
+    </w:lvl>
+    <w:lvl w:ilvl="4" w:tentative="1">
+      <w:start w:val="1"/>
+      <w:numFmt w:val="bullet"/>
+      <w:lvlText w:val=""/>
+      <w:lvlJc w:val="left"/>
+      <w:pPr>
+        <w:tabs>
+          <w:tab w:val="num" w:pos="3600"/>
+        </w:tabs>
+        <w:ind w:left="3600" w:hanging="360"/>
+      </w:pPr>
+      <w:rPr>
+        <w:rFonts w:ascii="Wingdings" w:hAnsi="Wingdings" w:hint="default"/>
+        <w:sz w:val="20"/>
+      </w:rPr>
+    </w:lvl>
+    <w:lvl w:ilvl="5" w:tentative="1">
+      <w:start w:val="1"/>
+      <w:numFmt w:val="bullet"/>
+      <w:lvlText w:val=""/>
+      <w:lvlJc w:val="left"/>
+      <w:pPr>
+        <w:tabs>
+          <w:tab w:val="num" w:pos="4320"/>
+        </w:tabs>
+        <w:ind w:left="4320" w:hanging="360"/>
+      </w:pPr>
+      <w:rPr>
+        <w:rFonts w:ascii="Wingdings" w:hAnsi="Wingdings" w:hint="default"/>
+        <w:sz w:val="20"/>
+      </w:rPr>
+    </w:lvl>
+    <w:lvl w:ilvl="6" w:tentative="1">
+      <w:start w:val="1"/>
+      <w:numFmt w:val="bullet"/>
+      <w:lvlText w:val=""/>
+      <w:lvlJc w:val="left"/>
+      <w:pPr>
+        <w:tabs>
+          <w:tab w:val="num" w:pos="5040"/>
+        </w:tabs>
+        <w:ind w:left="5040" w:hanging="360"/>
+      </w:pPr>
+      <w:rPr>
+        <w:rFonts w:ascii="Wingdings" w:hAnsi="Wingdings" w:hint="default"/>
+        <w:sz w:val="20"/>
+      </w:rPr>
+    </w:lvl>
+    <w:lvl w:ilvl="7" w:tentative="1">
+      <w:start w:val="1"/>
+      <w:numFmt w:val="bullet"/>
+      <w:lvlText w:val=""/>
+      <w:lvlJc w:val="left"/>
+      <w:pPr>
+        <w:tabs>
+          <w:tab w:val="num" w:pos="5760"/>
+        </w:tabs>
+        <w:ind w:left="5760" w:hanging="360"/>
+      </w:pPr>
+      <w:rPr>
+        <w:rFonts w:ascii="Wingdings" w:hAnsi="Wingdings" w:hint="default"/>
+        <w:sz w:val="20"/>
+      </w:rPr>
+    </w:lvl>
+    <w:lvl w:ilvl="8" w:tentative="1">
+      <w:start w:val="1"/>
+      <w:numFmt w:val="bullet"/>
+      <w:lvlText w:val=""/>
+      <w:lvlJc w:val="left"/>
+      <w:pPr>
+        <w:tabs>
+          <w:tab w:val="num" w:pos="6480"/>
+        </w:tabs>
+        <w:ind w:left="6480" w:hanging="360"/>
+      </w:pPr>
+      <w:rPr>
+        <w:rFonts w:ascii="Wingdings" w:hAnsi="Wingdings" w:hint="default"/>
+        <w:sz w:val="20"/>
+      </w:rPr>
+    </w:lvl>
+  </w:abstractNum>
+  <w:abstractNum w:abstractNumId="18" w15:restartNumberingAfterBreak="0">
     <w:nsid w:val="38461259"/>
     <w:multiLevelType w:val="multilevel"/>
     <w:tmpl w:val="44C49464"/>
@@ -17291,7 +20067,7 @@
       </w:rPr>
     </w:lvl>
   </w:abstractNum>
-  <w:abstractNum w:abstractNumId="15" w15:restartNumberingAfterBreak="0">
+  <w:abstractNum w:abstractNumId="19" w15:restartNumberingAfterBreak="0">
     <w:nsid w:val="3900049D"/>
     <w:multiLevelType w:val="multilevel"/>
     <w:tmpl w:val="6040FFB0"/>
@@ -17440,7 +20216,305 @@
       </w:rPr>
     </w:lvl>
   </w:abstractNum>
-  <w:abstractNum w:abstractNumId="16" w15:restartNumberingAfterBreak="0">
+  <w:abstractNum w:abstractNumId="20" w15:restartNumberingAfterBreak="0">
+    <w:nsid w:val="3B5F5BA5"/>
+    <w:multiLevelType w:val="multilevel"/>
+    <w:tmpl w:val="454258F4"/>
+    <w:lvl w:ilvl="0">
+      <w:start w:val="1"/>
+      <w:numFmt w:val="bullet"/>
+      <w:lvlText w:val=""/>
+      <w:lvlJc w:val="left"/>
+      <w:pPr>
+        <w:tabs>
+          <w:tab w:val="num" w:pos="720"/>
+        </w:tabs>
+        <w:ind w:left="720" w:hanging="360"/>
+      </w:pPr>
+      <w:rPr>
+        <w:rFonts w:ascii="Symbol" w:hAnsi="Symbol" w:hint="default"/>
+        <w:sz w:val="20"/>
+      </w:rPr>
+    </w:lvl>
+    <w:lvl w:ilvl="1" w:tentative="1">
+      <w:start w:val="1"/>
+      <w:numFmt w:val="bullet"/>
+      <w:lvlText w:val="o"/>
+      <w:lvlJc w:val="left"/>
+      <w:pPr>
+        <w:tabs>
+          <w:tab w:val="num" w:pos="1440"/>
+        </w:tabs>
+        <w:ind w:left="1440" w:hanging="360"/>
+      </w:pPr>
+      <w:rPr>
+        <w:rFonts w:ascii="Courier New" w:hAnsi="Courier New" w:hint="default"/>
+        <w:sz w:val="20"/>
+      </w:rPr>
+    </w:lvl>
+    <w:lvl w:ilvl="2" w:tentative="1">
+      <w:start w:val="1"/>
+      <w:numFmt w:val="bullet"/>
+      <w:lvlText w:val=""/>
+      <w:lvlJc w:val="left"/>
+      <w:pPr>
+        <w:tabs>
+          <w:tab w:val="num" w:pos="2160"/>
+        </w:tabs>
+        <w:ind w:left="2160" w:hanging="360"/>
+      </w:pPr>
+      <w:rPr>
+        <w:rFonts w:ascii="Wingdings" w:hAnsi="Wingdings" w:hint="default"/>
+        <w:sz w:val="20"/>
+      </w:rPr>
+    </w:lvl>
+    <w:lvl w:ilvl="3" w:tentative="1">
+      <w:start w:val="1"/>
+      <w:numFmt w:val="bullet"/>
+      <w:lvlText w:val=""/>
+      <w:lvlJc w:val="left"/>
+      <w:pPr>
+        <w:tabs>
+          <w:tab w:val="num" w:pos="2880"/>
+        </w:tabs>
+        <w:ind w:left="2880" w:hanging="360"/>
+      </w:pPr>
+      <w:rPr>
+        <w:rFonts w:ascii="Wingdings" w:hAnsi="Wingdings" w:hint="default"/>
+        <w:sz w:val="20"/>
+      </w:rPr>
+    </w:lvl>
+    <w:lvl w:ilvl="4" w:tentative="1">
+      <w:start w:val="1"/>
+      <w:numFmt w:val="bullet"/>
+      <w:lvlText w:val=""/>
+      <w:lvlJc w:val="left"/>
+      <w:pPr>
+        <w:tabs>
+          <w:tab w:val="num" w:pos="3600"/>
+        </w:tabs>
+        <w:ind w:left="3600" w:hanging="360"/>
+      </w:pPr>
+      <w:rPr>
+        <w:rFonts w:ascii="Wingdings" w:hAnsi="Wingdings" w:hint="default"/>
+        <w:sz w:val="20"/>
+      </w:rPr>
+    </w:lvl>
+    <w:lvl w:ilvl="5" w:tentative="1">
+      <w:start w:val="1"/>
+      <w:numFmt w:val="bullet"/>
+      <w:lvlText w:val=""/>
+      <w:lvlJc w:val="left"/>
+      <w:pPr>
+        <w:tabs>
+          <w:tab w:val="num" w:pos="4320"/>
+        </w:tabs>
+        <w:ind w:left="4320" w:hanging="360"/>
+      </w:pPr>
+      <w:rPr>
+        <w:rFonts w:ascii="Wingdings" w:hAnsi="Wingdings" w:hint="default"/>
+        <w:sz w:val="20"/>
+      </w:rPr>
+    </w:lvl>
+    <w:lvl w:ilvl="6" w:tentative="1">
+      <w:start w:val="1"/>
+      <w:numFmt w:val="bullet"/>
+      <w:lvlText w:val=""/>
+      <w:lvlJc w:val="left"/>
+      <w:pPr>
+        <w:tabs>
+          <w:tab w:val="num" w:pos="5040"/>
+        </w:tabs>
+        <w:ind w:left="5040" w:hanging="360"/>
+      </w:pPr>
+      <w:rPr>
+        <w:rFonts w:ascii="Wingdings" w:hAnsi="Wingdings" w:hint="default"/>
+        <w:sz w:val="20"/>
+      </w:rPr>
+    </w:lvl>
+    <w:lvl w:ilvl="7" w:tentative="1">
+      <w:start w:val="1"/>
+      <w:numFmt w:val="bullet"/>
+      <w:lvlText w:val=""/>
+      <w:lvlJc w:val="left"/>
+      <w:pPr>
+        <w:tabs>
+          <w:tab w:val="num" w:pos="5760"/>
+        </w:tabs>
+        <w:ind w:left="5760" w:hanging="360"/>
+      </w:pPr>
+      <w:rPr>
+        <w:rFonts w:ascii="Wingdings" w:hAnsi="Wingdings" w:hint="default"/>
+        <w:sz w:val="20"/>
+      </w:rPr>
+    </w:lvl>
+    <w:lvl w:ilvl="8" w:tentative="1">
+      <w:start w:val="1"/>
+      <w:numFmt w:val="bullet"/>
+      <w:lvlText w:val=""/>
+      <w:lvlJc w:val="left"/>
+      <w:pPr>
+        <w:tabs>
+          <w:tab w:val="num" w:pos="6480"/>
+        </w:tabs>
+        <w:ind w:left="6480" w:hanging="360"/>
+      </w:pPr>
+      <w:rPr>
+        <w:rFonts w:ascii="Wingdings" w:hAnsi="Wingdings" w:hint="default"/>
+        <w:sz w:val="20"/>
+      </w:rPr>
+    </w:lvl>
+  </w:abstractNum>
+  <w:abstractNum w:abstractNumId="21" w15:restartNumberingAfterBreak="0">
+    <w:nsid w:val="45C609A8"/>
+    <w:multiLevelType w:val="multilevel"/>
+    <w:tmpl w:val="2070C920"/>
+    <w:lvl w:ilvl="0">
+      <w:start w:val="1"/>
+      <w:numFmt w:val="bullet"/>
+      <w:lvlText w:val=""/>
+      <w:lvlJc w:val="left"/>
+      <w:pPr>
+        <w:tabs>
+          <w:tab w:val="num" w:pos="720"/>
+        </w:tabs>
+        <w:ind w:left="720" w:hanging="360"/>
+      </w:pPr>
+      <w:rPr>
+        <w:rFonts w:ascii="Symbol" w:hAnsi="Symbol" w:hint="default"/>
+        <w:sz w:val="20"/>
+      </w:rPr>
+    </w:lvl>
+    <w:lvl w:ilvl="1" w:tentative="1">
+      <w:start w:val="1"/>
+      <w:numFmt w:val="bullet"/>
+      <w:lvlText w:val="o"/>
+      <w:lvlJc w:val="left"/>
+      <w:pPr>
+        <w:tabs>
+          <w:tab w:val="num" w:pos="1440"/>
+        </w:tabs>
+        <w:ind w:left="1440" w:hanging="360"/>
+      </w:pPr>
+      <w:rPr>
+        <w:rFonts w:ascii="Courier New" w:hAnsi="Courier New" w:hint="default"/>
+        <w:sz w:val="20"/>
+      </w:rPr>
+    </w:lvl>
+    <w:lvl w:ilvl="2" w:tentative="1">
+      <w:start w:val="1"/>
+      <w:numFmt w:val="bullet"/>
+      <w:lvlText w:val=""/>
+      <w:lvlJc w:val="left"/>
+      <w:pPr>
+        <w:tabs>
+          <w:tab w:val="num" w:pos="2160"/>
+        </w:tabs>
+        <w:ind w:left="2160" w:hanging="360"/>
+      </w:pPr>
+      <w:rPr>
+        <w:rFonts w:ascii="Wingdings" w:hAnsi="Wingdings" w:hint="default"/>
+        <w:sz w:val="20"/>
+      </w:rPr>
+    </w:lvl>
+    <w:lvl w:ilvl="3" w:tentative="1">
+      <w:start w:val="1"/>
+      <w:numFmt w:val="bullet"/>
+      <w:lvlText w:val=""/>
+      <w:lvlJc w:val="left"/>
+      <w:pPr>
+        <w:tabs>
+          <w:tab w:val="num" w:pos="2880"/>
+        </w:tabs>
+        <w:ind w:left="2880" w:hanging="360"/>
+      </w:pPr>
+      <w:rPr>
+        <w:rFonts w:ascii="Wingdings" w:hAnsi="Wingdings" w:hint="default"/>
+        <w:sz w:val="20"/>
+      </w:rPr>
+    </w:lvl>
+    <w:lvl w:ilvl="4" w:tentative="1">
+      <w:start w:val="1"/>
+      <w:numFmt w:val="bullet"/>
+      <w:lvlText w:val=""/>
+      <w:lvlJc w:val="left"/>
+      <w:pPr>
+        <w:tabs>
+          <w:tab w:val="num" w:pos="3600"/>
+        </w:tabs>
+        <w:ind w:left="3600" w:hanging="360"/>
+      </w:pPr>
+      <w:rPr>
+        <w:rFonts w:ascii="Wingdings" w:hAnsi="Wingdings" w:hint="default"/>
+        <w:sz w:val="20"/>
+      </w:rPr>
+    </w:lvl>
+    <w:lvl w:ilvl="5" w:tentative="1">
+      <w:start w:val="1"/>
+      <w:numFmt w:val="bullet"/>
+      <w:lvlText w:val=""/>
+      <w:lvlJc w:val="left"/>
+      <w:pPr>
+        <w:tabs>
+          <w:tab w:val="num" w:pos="4320"/>
+        </w:tabs>
+        <w:ind w:left="4320" w:hanging="360"/>
+      </w:pPr>
+      <w:rPr>
+        <w:rFonts w:ascii="Wingdings" w:hAnsi="Wingdings" w:hint="default"/>
+        <w:sz w:val="20"/>
+      </w:rPr>
+    </w:lvl>
+    <w:lvl w:ilvl="6" w:tentative="1">
+      <w:start w:val="1"/>
+      <w:numFmt w:val="bullet"/>
+      <w:lvlText w:val=""/>
+      <w:lvlJc w:val="left"/>
+      <w:pPr>
+        <w:tabs>
+          <w:tab w:val="num" w:pos="5040"/>
+        </w:tabs>
+        <w:ind w:left="5040" w:hanging="360"/>
+      </w:pPr>
+      <w:rPr>
+        <w:rFonts w:ascii="Wingdings" w:hAnsi="Wingdings" w:hint="default"/>
+        <w:sz w:val="20"/>
+      </w:rPr>
+    </w:lvl>
+    <w:lvl w:ilvl="7" w:tentative="1">
+      <w:start w:val="1"/>
+      <w:numFmt w:val="bullet"/>
+      <w:lvlText w:val=""/>
+      <w:lvlJc w:val="left"/>
+      <w:pPr>
+        <w:tabs>
+          <w:tab w:val="num" w:pos="5760"/>
+        </w:tabs>
+        <w:ind w:left="5760" w:hanging="360"/>
+      </w:pPr>
+      <w:rPr>
+        <w:rFonts w:ascii="Wingdings" w:hAnsi="Wingdings" w:hint="default"/>
+        <w:sz w:val="20"/>
+      </w:rPr>
+    </w:lvl>
+    <w:lvl w:ilvl="8" w:tentative="1">
+      <w:start w:val="1"/>
+      <w:numFmt w:val="bullet"/>
+      <w:lvlText w:val=""/>
+      <w:lvlJc w:val="left"/>
+      <w:pPr>
+        <w:tabs>
+          <w:tab w:val="num" w:pos="6480"/>
+        </w:tabs>
+        <w:ind w:left="6480" w:hanging="360"/>
+      </w:pPr>
+      <w:rPr>
+        <w:rFonts w:ascii="Wingdings" w:hAnsi="Wingdings" w:hint="default"/>
+        <w:sz w:val="20"/>
+      </w:rPr>
+    </w:lvl>
+  </w:abstractNum>
+  <w:abstractNum w:abstractNumId="22" w15:restartNumberingAfterBreak="0">
     <w:nsid w:val="46FB3BD0"/>
     <w:multiLevelType w:val="multilevel"/>
     <w:tmpl w:val="A5649DD6"/>
@@ -17553,7 +20627,305 @@
       </w:rPr>
     </w:lvl>
   </w:abstractNum>
-  <w:abstractNum w:abstractNumId="17" w15:restartNumberingAfterBreak="0">
+  <w:abstractNum w:abstractNumId="23" w15:restartNumberingAfterBreak="0">
+    <w:nsid w:val="49580B9B"/>
+    <w:multiLevelType w:val="multilevel"/>
+    <w:tmpl w:val="F83A719A"/>
+    <w:lvl w:ilvl="0">
+      <w:start w:val="1"/>
+      <w:numFmt w:val="bullet"/>
+      <w:lvlText w:val=""/>
+      <w:lvlJc w:val="left"/>
+      <w:pPr>
+        <w:tabs>
+          <w:tab w:val="num" w:pos="720"/>
+        </w:tabs>
+        <w:ind w:left="720" w:hanging="360"/>
+      </w:pPr>
+      <w:rPr>
+        <w:rFonts w:ascii="Symbol" w:hAnsi="Symbol" w:hint="default"/>
+        <w:sz w:val="20"/>
+      </w:rPr>
+    </w:lvl>
+    <w:lvl w:ilvl="1" w:tentative="1">
+      <w:start w:val="1"/>
+      <w:numFmt w:val="bullet"/>
+      <w:lvlText w:val="o"/>
+      <w:lvlJc w:val="left"/>
+      <w:pPr>
+        <w:tabs>
+          <w:tab w:val="num" w:pos="1440"/>
+        </w:tabs>
+        <w:ind w:left="1440" w:hanging="360"/>
+      </w:pPr>
+      <w:rPr>
+        <w:rFonts w:ascii="Courier New" w:hAnsi="Courier New" w:hint="default"/>
+        <w:sz w:val="20"/>
+      </w:rPr>
+    </w:lvl>
+    <w:lvl w:ilvl="2" w:tentative="1">
+      <w:start w:val="1"/>
+      <w:numFmt w:val="bullet"/>
+      <w:lvlText w:val=""/>
+      <w:lvlJc w:val="left"/>
+      <w:pPr>
+        <w:tabs>
+          <w:tab w:val="num" w:pos="2160"/>
+        </w:tabs>
+        <w:ind w:left="2160" w:hanging="360"/>
+      </w:pPr>
+      <w:rPr>
+        <w:rFonts w:ascii="Wingdings" w:hAnsi="Wingdings" w:hint="default"/>
+        <w:sz w:val="20"/>
+      </w:rPr>
+    </w:lvl>
+    <w:lvl w:ilvl="3" w:tentative="1">
+      <w:start w:val="1"/>
+      <w:numFmt w:val="bullet"/>
+      <w:lvlText w:val=""/>
+      <w:lvlJc w:val="left"/>
+      <w:pPr>
+        <w:tabs>
+          <w:tab w:val="num" w:pos="2880"/>
+        </w:tabs>
+        <w:ind w:left="2880" w:hanging="360"/>
+      </w:pPr>
+      <w:rPr>
+        <w:rFonts w:ascii="Wingdings" w:hAnsi="Wingdings" w:hint="default"/>
+        <w:sz w:val="20"/>
+      </w:rPr>
+    </w:lvl>
+    <w:lvl w:ilvl="4" w:tentative="1">
+      <w:start w:val="1"/>
+      <w:numFmt w:val="bullet"/>
+      <w:lvlText w:val=""/>
+      <w:lvlJc w:val="left"/>
+      <w:pPr>
+        <w:tabs>
+          <w:tab w:val="num" w:pos="3600"/>
+        </w:tabs>
+        <w:ind w:left="3600" w:hanging="360"/>
+      </w:pPr>
+      <w:rPr>
+        <w:rFonts w:ascii="Wingdings" w:hAnsi="Wingdings" w:hint="default"/>
+        <w:sz w:val="20"/>
+      </w:rPr>
+    </w:lvl>
+    <w:lvl w:ilvl="5" w:tentative="1">
+      <w:start w:val="1"/>
+      <w:numFmt w:val="bullet"/>
+      <w:lvlText w:val=""/>
+      <w:lvlJc w:val="left"/>
+      <w:pPr>
+        <w:tabs>
+          <w:tab w:val="num" w:pos="4320"/>
+        </w:tabs>
+        <w:ind w:left="4320" w:hanging="360"/>
+      </w:pPr>
+      <w:rPr>
+        <w:rFonts w:ascii="Wingdings" w:hAnsi="Wingdings" w:hint="default"/>
+        <w:sz w:val="20"/>
+      </w:rPr>
+    </w:lvl>
+    <w:lvl w:ilvl="6" w:tentative="1">
+      <w:start w:val="1"/>
+      <w:numFmt w:val="bullet"/>
+      <w:lvlText w:val=""/>
+      <w:lvlJc w:val="left"/>
+      <w:pPr>
+        <w:tabs>
+          <w:tab w:val="num" w:pos="5040"/>
+        </w:tabs>
+        <w:ind w:left="5040" w:hanging="360"/>
+      </w:pPr>
+      <w:rPr>
+        <w:rFonts w:ascii="Wingdings" w:hAnsi="Wingdings" w:hint="default"/>
+        <w:sz w:val="20"/>
+      </w:rPr>
+    </w:lvl>
+    <w:lvl w:ilvl="7" w:tentative="1">
+      <w:start w:val="1"/>
+      <w:numFmt w:val="bullet"/>
+      <w:lvlText w:val=""/>
+      <w:lvlJc w:val="left"/>
+      <w:pPr>
+        <w:tabs>
+          <w:tab w:val="num" w:pos="5760"/>
+        </w:tabs>
+        <w:ind w:left="5760" w:hanging="360"/>
+      </w:pPr>
+      <w:rPr>
+        <w:rFonts w:ascii="Wingdings" w:hAnsi="Wingdings" w:hint="default"/>
+        <w:sz w:val="20"/>
+      </w:rPr>
+    </w:lvl>
+    <w:lvl w:ilvl="8" w:tentative="1">
+      <w:start w:val="1"/>
+      <w:numFmt w:val="bullet"/>
+      <w:lvlText w:val=""/>
+      <w:lvlJc w:val="left"/>
+      <w:pPr>
+        <w:tabs>
+          <w:tab w:val="num" w:pos="6480"/>
+        </w:tabs>
+        <w:ind w:left="6480" w:hanging="360"/>
+      </w:pPr>
+      <w:rPr>
+        <w:rFonts w:ascii="Wingdings" w:hAnsi="Wingdings" w:hint="default"/>
+        <w:sz w:val="20"/>
+      </w:rPr>
+    </w:lvl>
+  </w:abstractNum>
+  <w:abstractNum w:abstractNumId="24" w15:restartNumberingAfterBreak="0">
+    <w:nsid w:val="4A322A78"/>
+    <w:multiLevelType w:val="multilevel"/>
+    <w:tmpl w:val="118A5114"/>
+    <w:lvl w:ilvl="0">
+      <w:start w:val="1"/>
+      <w:numFmt w:val="bullet"/>
+      <w:lvlText w:val=""/>
+      <w:lvlJc w:val="left"/>
+      <w:pPr>
+        <w:tabs>
+          <w:tab w:val="num" w:pos="720"/>
+        </w:tabs>
+        <w:ind w:left="720" w:hanging="360"/>
+      </w:pPr>
+      <w:rPr>
+        <w:rFonts w:ascii="Symbol" w:hAnsi="Symbol" w:hint="default"/>
+        <w:sz w:val="20"/>
+      </w:rPr>
+    </w:lvl>
+    <w:lvl w:ilvl="1" w:tentative="1">
+      <w:start w:val="1"/>
+      <w:numFmt w:val="bullet"/>
+      <w:lvlText w:val="o"/>
+      <w:lvlJc w:val="left"/>
+      <w:pPr>
+        <w:tabs>
+          <w:tab w:val="num" w:pos="1440"/>
+        </w:tabs>
+        <w:ind w:left="1440" w:hanging="360"/>
+      </w:pPr>
+      <w:rPr>
+        <w:rFonts w:ascii="Courier New" w:hAnsi="Courier New" w:hint="default"/>
+        <w:sz w:val="20"/>
+      </w:rPr>
+    </w:lvl>
+    <w:lvl w:ilvl="2" w:tentative="1">
+      <w:start w:val="1"/>
+      <w:numFmt w:val="bullet"/>
+      <w:lvlText w:val=""/>
+      <w:lvlJc w:val="left"/>
+      <w:pPr>
+        <w:tabs>
+          <w:tab w:val="num" w:pos="2160"/>
+        </w:tabs>
+        <w:ind w:left="2160" w:hanging="360"/>
+      </w:pPr>
+      <w:rPr>
+        <w:rFonts w:ascii="Wingdings" w:hAnsi="Wingdings" w:hint="default"/>
+        <w:sz w:val="20"/>
+      </w:rPr>
+    </w:lvl>
+    <w:lvl w:ilvl="3" w:tentative="1">
+      <w:start w:val="1"/>
+      <w:numFmt w:val="bullet"/>
+      <w:lvlText w:val=""/>
+      <w:lvlJc w:val="left"/>
+      <w:pPr>
+        <w:tabs>
+          <w:tab w:val="num" w:pos="2880"/>
+        </w:tabs>
+        <w:ind w:left="2880" w:hanging="360"/>
+      </w:pPr>
+      <w:rPr>
+        <w:rFonts w:ascii="Wingdings" w:hAnsi="Wingdings" w:hint="default"/>
+        <w:sz w:val="20"/>
+      </w:rPr>
+    </w:lvl>
+    <w:lvl w:ilvl="4" w:tentative="1">
+      <w:start w:val="1"/>
+      <w:numFmt w:val="bullet"/>
+      <w:lvlText w:val=""/>
+      <w:lvlJc w:val="left"/>
+      <w:pPr>
+        <w:tabs>
+          <w:tab w:val="num" w:pos="3600"/>
+        </w:tabs>
+        <w:ind w:left="3600" w:hanging="360"/>
+      </w:pPr>
+      <w:rPr>
+        <w:rFonts w:ascii="Wingdings" w:hAnsi="Wingdings" w:hint="default"/>
+        <w:sz w:val="20"/>
+      </w:rPr>
+    </w:lvl>
+    <w:lvl w:ilvl="5" w:tentative="1">
+      <w:start w:val="1"/>
+      <w:numFmt w:val="bullet"/>
+      <w:lvlText w:val=""/>
+      <w:lvlJc w:val="left"/>
+      <w:pPr>
+        <w:tabs>
+          <w:tab w:val="num" w:pos="4320"/>
+        </w:tabs>
+        <w:ind w:left="4320" w:hanging="360"/>
+      </w:pPr>
+      <w:rPr>
+        <w:rFonts w:ascii="Wingdings" w:hAnsi="Wingdings" w:hint="default"/>
+        <w:sz w:val="20"/>
+      </w:rPr>
+    </w:lvl>
+    <w:lvl w:ilvl="6" w:tentative="1">
+      <w:start w:val="1"/>
+      <w:numFmt w:val="bullet"/>
+      <w:lvlText w:val=""/>
+      <w:lvlJc w:val="left"/>
+      <w:pPr>
+        <w:tabs>
+          <w:tab w:val="num" w:pos="5040"/>
+        </w:tabs>
+        <w:ind w:left="5040" w:hanging="360"/>
+      </w:pPr>
+      <w:rPr>
+        <w:rFonts w:ascii="Wingdings" w:hAnsi="Wingdings" w:hint="default"/>
+        <w:sz w:val="20"/>
+      </w:rPr>
+    </w:lvl>
+    <w:lvl w:ilvl="7" w:tentative="1">
+      <w:start w:val="1"/>
+      <w:numFmt w:val="bullet"/>
+      <w:lvlText w:val=""/>
+      <w:lvlJc w:val="left"/>
+      <w:pPr>
+        <w:tabs>
+          <w:tab w:val="num" w:pos="5760"/>
+        </w:tabs>
+        <w:ind w:left="5760" w:hanging="360"/>
+      </w:pPr>
+      <w:rPr>
+        <w:rFonts w:ascii="Wingdings" w:hAnsi="Wingdings" w:hint="default"/>
+        <w:sz w:val="20"/>
+      </w:rPr>
+    </w:lvl>
+    <w:lvl w:ilvl="8" w:tentative="1">
+      <w:start w:val="1"/>
+      <w:numFmt w:val="bullet"/>
+      <w:lvlText w:val=""/>
+      <w:lvlJc w:val="left"/>
+      <w:pPr>
+        <w:tabs>
+          <w:tab w:val="num" w:pos="6480"/>
+        </w:tabs>
+        <w:ind w:left="6480" w:hanging="360"/>
+      </w:pPr>
+      <w:rPr>
+        <w:rFonts w:ascii="Wingdings" w:hAnsi="Wingdings" w:hint="default"/>
+        <w:sz w:val="20"/>
+      </w:rPr>
+    </w:lvl>
+  </w:abstractNum>
+  <w:abstractNum w:abstractNumId="25" w15:restartNumberingAfterBreak="0">
     <w:nsid w:val="4D712D9C"/>
     <w:multiLevelType w:val="multilevel"/>
     <w:tmpl w:val="01D45F4C"/>
@@ -17702,7 +21074,7 @@
       </w:rPr>
     </w:lvl>
   </w:abstractNum>
-  <w:abstractNum w:abstractNumId="18" w15:restartNumberingAfterBreak="0">
+  <w:abstractNum w:abstractNumId="26" w15:restartNumberingAfterBreak="0">
     <w:nsid w:val="4FF37310"/>
     <w:multiLevelType w:val="multilevel"/>
     <w:tmpl w:val="F208A64E"/>
@@ -17815,7 +21187,7 @@
       </w:rPr>
     </w:lvl>
   </w:abstractNum>
-  <w:abstractNum w:abstractNumId="19" w15:restartNumberingAfterBreak="0">
+  <w:abstractNum w:abstractNumId="27" w15:restartNumberingAfterBreak="0">
     <w:nsid w:val="55295D97"/>
     <w:multiLevelType w:val="multilevel"/>
     <w:tmpl w:val="80A81218"/>
@@ -17964,7 +21336,156 @@
       </w:rPr>
     </w:lvl>
   </w:abstractNum>
-  <w:abstractNum w:abstractNumId="20" w15:restartNumberingAfterBreak="0">
+  <w:abstractNum w:abstractNumId="28" w15:restartNumberingAfterBreak="0">
+    <w:nsid w:val="5B366192"/>
+    <w:multiLevelType w:val="multilevel"/>
+    <w:tmpl w:val="CFE054B8"/>
+    <w:lvl w:ilvl="0">
+      <w:start w:val="1"/>
+      <w:numFmt w:val="bullet"/>
+      <w:lvlText w:val=""/>
+      <w:lvlJc w:val="left"/>
+      <w:pPr>
+        <w:tabs>
+          <w:tab w:val="num" w:pos="720"/>
+        </w:tabs>
+        <w:ind w:left="720" w:hanging="360"/>
+      </w:pPr>
+      <w:rPr>
+        <w:rFonts w:ascii="Symbol" w:hAnsi="Symbol" w:hint="default"/>
+        <w:sz w:val="20"/>
+      </w:rPr>
+    </w:lvl>
+    <w:lvl w:ilvl="1" w:tentative="1">
+      <w:start w:val="1"/>
+      <w:numFmt w:val="bullet"/>
+      <w:lvlText w:val="o"/>
+      <w:lvlJc w:val="left"/>
+      <w:pPr>
+        <w:tabs>
+          <w:tab w:val="num" w:pos="1440"/>
+        </w:tabs>
+        <w:ind w:left="1440" w:hanging="360"/>
+      </w:pPr>
+      <w:rPr>
+        <w:rFonts w:ascii="Courier New" w:hAnsi="Courier New" w:hint="default"/>
+        <w:sz w:val="20"/>
+      </w:rPr>
+    </w:lvl>
+    <w:lvl w:ilvl="2" w:tentative="1">
+      <w:start w:val="1"/>
+      <w:numFmt w:val="bullet"/>
+      <w:lvlText w:val=""/>
+      <w:lvlJc w:val="left"/>
+      <w:pPr>
+        <w:tabs>
+          <w:tab w:val="num" w:pos="2160"/>
+        </w:tabs>
+        <w:ind w:left="2160" w:hanging="360"/>
+      </w:pPr>
+      <w:rPr>
+        <w:rFonts w:ascii="Wingdings" w:hAnsi="Wingdings" w:hint="default"/>
+        <w:sz w:val="20"/>
+      </w:rPr>
+    </w:lvl>
+    <w:lvl w:ilvl="3" w:tentative="1">
+      <w:start w:val="1"/>
+      <w:numFmt w:val="bullet"/>
+      <w:lvlText w:val=""/>
+      <w:lvlJc w:val="left"/>
+      <w:pPr>
+        <w:tabs>
+          <w:tab w:val="num" w:pos="2880"/>
+        </w:tabs>
+        <w:ind w:left="2880" w:hanging="360"/>
+      </w:pPr>
+      <w:rPr>
+        <w:rFonts w:ascii="Wingdings" w:hAnsi="Wingdings" w:hint="default"/>
+        <w:sz w:val="20"/>
+      </w:rPr>
+    </w:lvl>
+    <w:lvl w:ilvl="4" w:tentative="1">
+      <w:start w:val="1"/>
+      <w:numFmt w:val="bullet"/>
+      <w:lvlText w:val=""/>
+      <w:lvlJc w:val="left"/>
+      <w:pPr>
+        <w:tabs>
+          <w:tab w:val="num" w:pos="3600"/>
+        </w:tabs>
+        <w:ind w:left="3600" w:hanging="360"/>
+      </w:pPr>
+      <w:rPr>
+        <w:rFonts w:ascii="Wingdings" w:hAnsi="Wingdings" w:hint="default"/>
+        <w:sz w:val="20"/>
+      </w:rPr>
+    </w:lvl>
+    <w:lvl w:ilvl="5" w:tentative="1">
+      <w:start w:val="1"/>
+      <w:numFmt w:val="bullet"/>
+      <w:lvlText w:val=""/>
+      <w:lvlJc w:val="left"/>
+      <w:pPr>
+        <w:tabs>
+          <w:tab w:val="num" w:pos="4320"/>
+        </w:tabs>
+        <w:ind w:left="4320" w:hanging="360"/>
+      </w:pPr>
+      <w:rPr>
+        <w:rFonts w:ascii="Wingdings" w:hAnsi="Wingdings" w:hint="default"/>
+        <w:sz w:val="20"/>
+      </w:rPr>
+    </w:lvl>
+    <w:lvl w:ilvl="6" w:tentative="1">
+      <w:start w:val="1"/>
+      <w:numFmt w:val="bullet"/>
+      <w:lvlText w:val=""/>
+      <w:lvlJc w:val="left"/>
+      <w:pPr>
+        <w:tabs>
+          <w:tab w:val="num" w:pos="5040"/>
+        </w:tabs>
+        <w:ind w:left="5040" w:hanging="360"/>
+      </w:pPr>
+      <w:rPr>
+        <w:rFonts w:ascii="Wingdings" w:hAnsi="Wingdings" w:hint="default"/>
+        <w:sz w:val="20"/>
+      </w:rPr>
+    </w:lvl>
+    <w:lvl w:ilvl="7" w:tentative="1">
+      <w:start w:val="1"/>
+      <w:numFmt w:val="bullet"/>
+      <w:lvlText w:val=""/>
+      <w:lvlJc w:val="left"/>
+      <w:pPr>
+        <w:tabs>
+          <w:tab w:val="num" w:pos="5760"/>
+        </w:tabs>
+        <w:ind w:left="5760" w:hanging="360"/>
+      </w:pPr>
+      <w:rPr>
+        <w:rFonts w:ascii="Wingdings" w:hAnsi="Wingdings" w:hint="default"/>
+        <w:sz w:val="20"/>
+      </w:rPr>
+    </w:lvl>
+    <w:lvl w:ilvl="8" w:tentative="1">
+      <w:start w:val="1"/>
+      <w:numFmt w:val="bullet"/>
+      <w:lvlText w:val=""/>
+      <w:lvlJc w:val="left"/>
+      <w:pPr>
+        <w:tabs>
+          <w:tab w:val="num" w:pos="6480"/>
+        </w:tabs>
+        <w:ind w:left="6480" w:hanging="360"/>
+      </w:pPr>
+      <w:rPr>
+        <w:rFonts w:ascii="Wingdings" w:hAnsi="Wingdings" w:hint="default"/>
+        <w:sz w:val="20"/>
+      </w:rPr>
+    </w:lvl>
+  </w:abstractNum>
+  <w:abstractNum w:abstractNumId="29" w15:restartNumberingAfterBreak="0">
     <w:nsid w:val="5C822EDC"/>
     <w:multiLevelType w:val="multilevel"/>
     <w:tmpl w:val="C6D2F3C0"/>
@@ -18113,7 +21634,7 @@
       </w:rPr>
     </w:lvl>
   </w:abstractNum>
-  <w:abstractNum w:abstractNumId="21" w15:restartNumberingAfterBreak="0">
+  <w:abstractNum w:abstractNumId="30" w15:restartNumberingAfterBreak="0">
     <w:nsid w:val="5F005D06"/>
     <w:multiLevelType w:val="multilevel"/>
     <w:tmpl w:val="F6DE4282"/>
@@ -18262,7 +21783,305 @@
       </w:rPr>
     </w:lvl>
   </w:abstractNum>
-  <w:abstractNum w:abstractNumId="22" w15:restartNumberingAfterBreak="0">
+  <w:abstractNum w:abstractNumId="31" w15:restartNumberingAfterBreak="0">
+    <w:nsid w:val="6EC24C37"/>
+    <w:multiLevelType w:val="multilevel"/>
+    <w:tmpl w:val="5A20006C"/>
+    <w:lvl w:ilvl="0">
+      <w:start w:val="1"/>
+      <w:numFmt w:val="bullet"/>
+      <w:lvlText w:val=""/>
+      <w:lvlJc w:val="left"/>
+      <w:pPr>
+        <w:tabs>
+          <w:tab w:val="num" w:pos="720"/>
+        </w:tabs>
+        <w:ind w:left="720" w:hanging="360"/>
+      </w:pPr>
+      <w:rPr>
+        <w:rFonts w:ascii="Symbol" w:hAnsi="Symbol" w:hint="default"/>
+        <w:sz w:val="20"/>
+      </w:rPr>
+    </w:lvl>
+    <w:lvl w:ilvl="1" w:tentative="1">
+      <w:start w:val="1"/>
+      <w:numFmt w:val="bullet"/>
+      <w:lvlText w:val="o"/>
+      <w:lvlJc w:val="left"/>
+      <w:pPr>
+        <w:tabs>
+          <w:tab w:val="num" w:pos="1440"/>
+        </w:tabs>
+        <w:ind w:left="1440" w:hanging="360"/>
+      </w:pPr>
+      <w:rPr>
+        <w:rFonts w:ascii="Courier New" w:hAnsi="Courier New" w:hint="default"/>
+        <w:sz w:val="20"/>
+      </w:rPr>
+    </w:lvl>
+    <w:lvl w:ilvl="2" w:tentative="1">
+      <w:start w:val="1"/>
+      <w:numFmt w:val="bullet"/>
+      <w:lvlText w:val=""/>
+      <w:lvlJc w:val="left"/>
+      <w:pPr>
+        <w:tabs>
+          <w:tab w:val="num" w:pos="2160"/>
+        </w:tabs>
+        <w:ind w:left="2160" w:hanging="360"/>
+      </w:pPr>
+      <w:rPr>
+        <w:rFonts w:ascii="Wingdings" w:hAnsi="Wingdings" w:hint="default"/>
+        <w:sz w:val="20"/>
+      </w:rPr>
+    </w:lvl>
+    <w:lvl w:ilvl="3" w:tentative="1">
+      <w:start w:val="1"/>
+      <w:numFmt w:val="bullet"/>
+      <w:lvlText w:val=""/>
+      <w:lvlJc w:val="left"/>
+      <w:pPr>
+        <w:tabs>
+          <w:tab w:val="num" w:pos="2880"/>
+        </w:tabs>
+        <w:ind w:left="2880" w:hanging="360"/>
+      </w:pPr>
+      <w:rPr>
+        <w:rFonts w:ascii="Wingdings" w:hAnsi="Wingdings" w:hint="default"/>
+        <w:sz w:val="20"/>
+      </w:rPr>
+    </w:lvl>
+    <w:lvl w:ilvl="4" w:tentative="1">
+      <w:start w:val="1"/>
+      <w:numFmt w:val="bullet"/>
+      <w:lvlText w:val=""/>
+      <w:lvlJc w:val="left"/>
+      <w:pPr>
+        <w:tabs>
+          <w:tab w:val="num" w:pos="3600"/>
+        </w:tabs>
+        <w:ind w:left="3600" w:hanging="360"/>
+      </w:pPr>
+      <w:rPr>
+        <w:rFonts w:ascii="Wingdings" w:hAnsi="Wingdings" w:hint="default"/>
+        <w:sz w:val="20"/>
+      </w:rPr>
+    </w:lvl>
+    <w:lvl w:ilvl="5" w:tentative="1">
+      <w:start w:val="1"/>
+      <w:numFmt w:val="bullet"/>
+      <w:lvlText w:val=""/>
+      <w:lvlJc w:val="left"/>
+      <w:pPr>
+        <w:tabs>
+          <w:tab w:val="num" w:pos="4320"/>
+        </w:tabs>
+        <w:ind w:left="4320" w:hanging="360"/>
+      </w:pPr>
+      <w:rPr>
+        <w:rFonts w:ascii="Wingdings" w:hAnsi="Wingdings" w:hint="default"/>
+        <w:sz w:val="20"/>
+      </w:rPr>
+    </w:lvl>
+    <w:lvl w:ilvl="6" w:tentative="1">
+      <w:start w:val="1"/>
+      <w:numFmt w:val="bullet"/>
+      <w:lvlText w:val=""/>
+      <w:lvlJc w:val="left"/>
+      <w:pPr>
+        <w:tabs>
+          <w:tab w:val="num" w:pos="5040"/>
+        </w:tabs>
+        <w:ind w:left="5040" w:hanging="360"/>
+      </w:pPr>
+      <w:rPr>
+        <w:rFonts w:ascii="Wingdings" w:hAnsi="Wingdings" w:hint="default"/>
+        <w:sz w:val="20"/>
+      </w:rPr>
+    </w:lvl>
+    <w:lvl w:ilvl="7" w:tentative="1">
+      <w:start w:val="1"/>
+      <w:numFmt w:val="bullet"/>
+      <w:lvlText w:val=""/>
+      <w:lvlJc w:val="left"/>
+      <w:pPr>
+        <w:tabs>
+          <w:tab w:val="num" w:pos="5760"/>
+        </w:tabs>
+        <w:ind w:left="5760" w:hanging="360"/>
+      </w:pPr>
+      <w:rPr>
+        <w:rFonts w:ascii="Wingdings" w:hAnsi="Wingdings" w:hint="default"/>
+        <w:sz w:val="20"/>
+      </w:rPr>
+    </w:lvl>
+    <w:lvl w:ilvl="8" w:tentative="1">
+      <w:start w:val="1"/>
+      <w:numFmt w:val="bullet"/>
+      <w:lvlText w:val=""/>
+      <w:lvlJc w:val="left"/>
+      <w:pPr>
+        <w:tabs>
+          <w:tab w:val="num" w:pos="6480"/>
+        </w:tabs>
+        <w:ind w:left="6480" w:hanging="360"/>
+      </w:pPr>
+      <w:rPr>
+        <w:rFonts w:ascii="Wingdings" w:hAnsi="Wingdings" w:hint="default"/>
+        <w:sz w:val="20"/>
+      </w:rPr>
+    </w:lvl>
+  </w:abstractNum>
+  <w:abstractNum w:abstractNumId="32" w15:restartNumberingAfterBreak="0">
+    <w:nsid w:val="6F3E62BC"/>
+    <w:multiLevelType w:val="multilevel"/>
+    <w:tmpl w:val="358A4AA2"/>
+    <w:lvl w:ilvl="0">
+      <w:start w:val="1"/>
+      <w:numFmt w:val="bullet"/>
+      <w:lvlText w:val=""/>
+      <w:lvlJc w:val="left"/>
+      <w:pPr>
+        <w:tabs>
+          <w:tab w:val="num" w:pos="720"/>
+        </w:tabs>
+        <w:ind w:left="720" w:hanging="360"/>
+      </w:pPr>
+      <w:rPr>
+        <w:rFonts w:ascii="Symbol" w:hAnsi="Symbol" w:hint="default"/>
+        <w:sz w:val="20"/>
+      </w:rPr>
+    </w:lvl>
+    <w:lvl w:ilvl="1" w:tentative="1">
+      <w:start w:val="1"/>
+      <w:numFmt w:val="bullet"/>
+      <w:lvlText w:val="o"/>
+      <w:lvlJc w:val="left"/>
+      <w:pPr>
+        <w:tabs>
+          <w:tab w:val="num" w:pos="1440"/>
+        </w:tabs>
+        <w:ind w:left="1440" w:hanging="360"/>
+      </w:pPr>
+      <w:rPr>
+        <w:rFonts w:ascii="Courier New" w:hAnsi="Courier New" w:hint="default"/>
+        <w:sz w:val="20"/>
+      </w:rPr>
+    </w:lvl>
+    <w:lvl w:ilvl="2" w:tentative="1">
+      <w:start w:val="1"/>
+      <w:numFmt w:val="bullet"/>
+      <w:lvlText w:val=""/>
+      <w:lvlJc w:val="left"/>
+      <w:pPr>
+        <w:tabs>
+          <w:tab w:val="num" w:pos="2160"/>
+        </w:tabs>
+        <w:ind w:left="2160" w:hanging="360"/>
+      </w:pPr>
+      <w:rPr>
+        <w:rFonts w:ascii="Wingdings" w:hAnsi="Wingdings" w:hint="default"/>
+        <w:sz w:val="20"/>
+      </w:rPr>
+    </w:lvl>
+    <w:lvl w:ilvl="3" w:tentative="1">
+      <w:start w:val="1"/>
+      <w:numFmt w:val="bullet"/>
+      <w:lvlText w:val=""/>
+      <w:lvlJc w:val="left"/>
+      <w:pPr>
+        <w:tabs>
+          <w:tab w:val="num" w:pos="2880"/>
+        </w:tabs>
+        <w:ind w:left="2880" w:hanging="360"/>
+      </w:pPr>
+      <w:rPr>
+        <w:rFonts w:ascii="Wingdings" w:hAnsi="Wingdings" w:hint="default"/>
+        <w:sz w:val="20"/>
+      </w:rPr>
+    </w:lvl>
+    <w:lvl w:ilvl="4" w:tentative="1">
+      <w:start w:val="1"/>
+      <w:numFmt w:val="bullet"/>
+      <w:lvlText w:val=""/>
+      <w:lvlJc w:val="left"/>
+      <w:pPr>
+        <w:tabs>
+          <w:tab w:val="num" w:pos="3600"/>
+        </w:tabs>
+        <w:ind w:left="3600" w:hanging="360"/>
+      </w:pPr>
+      <w:rPr>
+        <w:rFonts w:ascii="Wingdings" w:hAnsi="Wingdings" w:hint="default"/>
+        <w:sz w:val="20"/>
+      </w:rPr>
+    </w:lvl>
+    <w:lvl w:ilvl="5" w:tentative="1">
+      <w:start w:val="1"/>
+      <w:numFmt w:val="bullet"/>
+      <w:lvlText w:val=""/>
+      <w:lvlJc w:val="left"/>
+      <w:pPr>
+        <w:tabs>
+          <w:tab w:val="num" w:pos="4320"/>
+        </w:tabs>
+        <w:ind w:left="4320" w:hanging="360"/>
+      </w:pPr>
+      <w:rPr>
+        <w:rFonts w:ascii="Wingdings" w:hAnsi="Wingdings" w:hint="default"/>
+        <w:sz w:val="20"/>
+      </w:rPr>
+    </w:lvl>
+    <w:lvl w:ilvl="6" w:tentative="1">
+      <w:start w:val="1"/>
+      <w:numFmt w:val="bullet"/>
+      <w:lvlText w:val=""/>
+      <w:lvlJc w:val="left"/>
+      <w:pPr>
+        <w:tabs>
+          <w:tab w:val="num" w:pos="5040"/>
+        </w:tabs>
+        <w:ind w:left="5040" w:hanging="360"/>
+      </w:pPr>
+      <w:rPr>
+        <w:rFonts w:ascii="Wingdings" w:hAnsi="Wingdings" w:hint="default"/>
+        <w:sz w:val="20"/>
+      </w:rPr>
+    </w:lvl>
+    <w:lvl w:ilvl="7" w:tentative="1">
+      <w:start w:val="1"/>
+      <w:numFmt w:val="bullet"/>
+      <w:lvlText w:val=""/>
+      <w:lvlJc w:val="left"/>
+      <w:pPr>
+        <w:tabs>
+          <w:tab w:val="num" w:pos="5760"/>
+        </w:tabs>
+        <w:ind w:left="5760" w:hanging="360"/>
+      </w:pPr>
+      <w:rPr>
+        <w:rFonts w:ascii="Wingdings" w:hAnsi="Wingdings" w:hint="default"/>
+        <w:sz w:val="20"/>
+      </w:rPr>
+    </w:lvl>
+    <w:lvl w:ilvl="8" w:tentative="1">
+      <w:start w:val="1"/>
+      <w:numFmt w:val="bullet"/>
+      <w:lvlText w:val=""/>
+      <w:lvlJc w:val="left"/>
+      <w:pPr>
+        <w:tabs>
+          <w:tab w:val="num" w:pos="6480"/>
+        </w:tabs>
+        <w:ind w:left="6480" w:hanging="360"/>
+      </w:pPr>
+      <w:rPr>
+        <w:rFonts w:ascii="Wingdings" w:hAnsi="Wingdings" w:hint="default"/>
+        <w:sz w:val="20"/>
+      </w:rPr>
+    </w:lvl>
+  </w:abstractNum>
+  <w:abstractNum w:abstractNumId="33" w15:restartNumberingAfterBreak="0">
     <w:nsid w:val="6F6A0DD9"/>
     <w:multiLevelType w:val="multilevel"/>
     <w:tmpl w:val="CB565890"/>
@@ -18411,7 +22230,7 @@
       </w:rPr>
     </w:lvl>
   </w:abstractNum>
-  <w:abstractNum w:abstractNumId="23" w15:restartNumberingAfterBreak="0">
+  <w:abstractNum w:abstractNumId="34" w15:restartNumberingAfterBreak="0">
     <w:nsid w:val="70E71137"/>
     <w:multiLevelType w:val="multilevel"/>
     <w:tmpl w:val="31B41FEE"/>
@@ -18560,7 +22379,7 @@
       </w:rPr>
     </w:lvl>
   </w:abstractNum>
-  <w:abstractNum w:abstractNumId="24" w15:restartNumberingAfterBreak="0">
+  <w:abstractNum w:abstractNumId="35" w15:restartNumberingAfterBreak="0">
     <w:nsid w:val="742B5FCA"/>
     <w:multiLevelType w:val="multilevel"/>
     <w:tmpl w:val="21B481F8"/>
@@ -18673,7 +22492,7 @@
       </w:rPr>
     </w:lvl>
   </w:abstractNum>
-  <w:abstractNum w:abstractNumId="25" w15:restartNumberingAfterBreak="0">
+  <w:abstractNum w:abstractNumId="36" w15:restartNumberingAfterBreak="0">
     <w:nsid w:val="7C6F7CC5"/>
     <w:multiLevelType w:val="multilevel"/>
     <w:tmpl w:val="CE005DE2"/>
@@ -18787,82 +22606,115 @@
     </w:lvl>
   </w:abstractNum>
   <w:num w:numId="1" w16cid:durableId="708187252">
-    <w:abstractNumId w:val="16"/>
+    <w:abstractNumId w:val="22"/>
   </w:num>
   <w:num w:numId="2" w16cid:durableId="751395005">
-    <w:abstractNumId w:val="25"/>
+    <w:abstractNumId w:val="36"/>
   </w:num>
   <w:num w:numId="3" w16cid:durableId="1595744309">
     <w:abstractNumId w:val="1"/>
   </w:num>
   <w:num w:numId="4" w16cid:durableId="338896747">
-    <w:abstractNumId w:val="18"/>
+    <w:abstractNumId w:val="26"/>
   </w:num>
   <w:num w:numId="5" w16cid:durableId="919095222">
+    <w:abstractNumId w:val="14"/>
+  </w:num>
+  <w:num w:numId="6" w16cid:durableId="642200221">
+    <w:abstractNumId w:val="35"/>
+  </w:num>
+  <w:num w:numId="7" w16cid:durableId="1797945736">
+    <w:abstractNumId w:val="5"/>
+  </w:num>
+  <w:num w:numId="8" w16cid:durableId="2008702793">
+    <w:abstractNumId w:val="16"/>
+  </w:num>
+  <w:num w:numId="9" w16cid:durableId="45224886">
     <w:abstractNumId w:val="11"/>
   </w:num>
-  <w:num w:numId="6" w16cid:durableId="642200221">
-    <w:abstractNumId w:val="24"/>
+  <w:num w:numId="10" w16cid:durableId="1356417229">
+    <w:abstractNumId w:val="29"/>
   </w:num>
-  <w:num w:numId="7" w16cid:durableId="1797945736">
-    <w:abstractNumId w:val="3"/>
+  <w:num w:numId="11" w16cid:durableId="1999385110">
+    <w:abstractNumId w:val="7"/>
   </w:num>
-  <w:num w:numId="8" w16cid:durableId="2008702793">
+  <w:num w:numId="12" w16cid:durableId="2062515377">
+    <w:abstractNumId w:val="30"/>
+  </w:num>
+  <w:num w:numId="13" w16cid:durableId="1982074494">
+    <w:abstractNumId w:val="33"/>
+  </w:num>
+  <w:num w:numId="14" w16cid:durableId="1191576409">
+    <w:abstractNumId w:val="12"/>
+  </w:num>
+  <w:num w:numId="15" w16cid:durableId="1403484038">
+    <w:abstractNumId w:val="6"/>
+  </w:num>
+  <w:num w:numId="16" w16cid:durableId="1735203905">
     <w:abstractNumId w:val="13"/>
   </w:num>
-  <w:num w:numId="9" w16cid:durableId="45224886">
-    <w:abstractNumId w:val="8"/>
-  </w:num>
-  <w:num w:numId="10" w16cid:durableId="1356417229">
-    <w:abstractNumId w:val="20"/>
-  </w:num>
-  <w:num w:numId="11" w16cid:durableId="1999385110">
-    <w:abstractNumId w:val="5"/>
-  </w:num>
-  <w:num w:numId="12" w16cid:durableId="2062515377">
-    <w:abstractNumId w:val="21"/>
-  </w:num>
-  <w:num w:numId="13" w16cid:durableId="1982074494">
-    <w:abstractNumId w:val="22"/>
-  </w:num>
-  <w:num w:numId="14" w16cid:durableId="1191576409">
-    <w:abstractNumId w:val="9"/>
-  </w:num>
-  <w:num w:numId="15" w16cid:durableId="1403484038">
-    <w:abstractNumId w:val="4"/>
-  </w:num>
-  <w:num w:numId="16" w16cid:durableId="1735203905">
-    <w:abstractNumId w:val="10"/>
-  </w:num>
   <w:num w:numId="17" w16cid:durableId="182063153">
-    <w:abstractNumId w:val="12"/>
+    <w:abstractNumId w:val="15"/>
   </w:num>
   <w:num w:numId="18" w16cid:durableId="653531394">
-    <w:abstractNumId w:val="17"/>
+    <w:abstractNumId w:val="25"/>
   </w:num>
   <w:num w:numId="19" w16cid:durableId="776289528">
-    <w:abstractNumId w:val="6"/>
+    <w:abstractNumId w:val="8"/>
   </w:num>
   <w:num w:numId="20" w16cid:durableId="503279914">
     <w:abstractNumId w:val="0"/>
   </w:num>
   <w:num w:numId="21" w16cid:durableId="377559009">
-    <w:abstractNumId w:val="14"/>
+    <w:abstractNumId w:val="18"/>
   </w:num>
   <w:num w:numId="22" w16cid:durableId="600916764">
-    <w:abstractNumId w:val="23"/>
+    <w:abstractNumId w:val="34"/>
   </w:num>
   <w:num w:numId="23" w16cid:durableId="1138645823">
-    <w:abstractNumId w:val="15"/>
+    <w:abstractNumId w:val="19"/>
   </w:num>
   <w:num w:numId="24" w16cid:durableId="803428561">
-    <w:abstractNumId w:val="19"/>
+    <w:abstractNumId w:val="27"/>
   </w:num>
   <w:num w:numId="25" w16cid:durableId="180122388">
     <w:abstractNumId w:val="2"/>
   </w:num>
   <w:num w:numId="26" w16cid:durableId="162359538">
-    <w:abstractNumId w:val="7"/>
+    <w:abstractNumId w:val="10"/>
+  </w:num>
+  <w:num w:numId="27" w16cid:durableId="44329650">
+    <w:abstractNumId w:val="24"/>
+  </w:num>
+  <w:num w:numId="28" w16cid:durableId="1479688154">
+    <w:abstractNumId w:val="4"/>
+  </w:num>
+  <w:num w:numId="29" w16cid:durableId="1109395423">
+    <w:abstractNumId w:val="28"/>
+  </w:num>
+  <w:num w:numId="30" w16cid:durableId="1081483016">
+    <w:abstractNumId w:val="9"/>
+  </w:num>
+  <w:num w:numId="31" w16cid:durableId="985665702">
+    <w:abstractNumId w:val="31"/>
+  </w:num>
+  <w:num w:numId="32" w16cid:durableId="1208639771">
+    <w:abstractNumId w:val="32"/>
+  </w:num>
+  <w:num w:numId="33" w16cid:durableId="252977401">
+    <w:abstractNumId w:val="3"/>
+  </w:num>
+  <w:num w:numId="34" w16cid:durableId="696740899">
+    <w:abstractNumId w:val="17"/>
+  </w:num>
+  <w:num w:numId="35" w16cid:durableId="13044894">
+    <w:abstractNumId w:val="20"/>
+  </w:num>
+  <w:num w:numId="36" w16cid:durableId="739331562">
+    <w:abstractNumId w:val="21"/>
+  </w:num>
+  <w:num w:numId="37" w16cid:durableId="1508405908">
+    <w:abstractNumId w:val="23"/>
   </w:num>
 </w:numbering>
 </file>

</xml_diff>